<commit_message>
[Database] ubah tabel surat pengumuman pelelangan jadi pemenang
</commit_message>
<xml_diff>
--- a/templates/7a Surat Pengumuman Pelelangan.docx
+++ b/templates/7a Surat Pengumuman Pelelangan.docx
@@ -1297,7 +1297,7 @@
           <w:tab w:val="left" w:pos="3960"/>
         </w:tabs>
         <w:spacing w:after="0"/>
-        <w:ind w:right="-630"/>
+        <w:ind w:left="2835" w:right="-630" w:hanging="2835"/>
         <w:jc w:val="both"/>
         <w:rPr>
           <w:rFonts w:ascii="Arial" w:hAnsi="Arial" w:cs="Arial"/>
@@ -1371,6 +1371,8 @@
         </w:rPr>
         <w:t>#</w:t>
       </w:r>
+      <w:bookmarkStart w:id="0" w:name="_GoBack"/>
+      <w:bookmarkEnd w:id="0"/>
     </w:p>
     <w:p>
       <w:pPr>
@@ -3130,8 +3132,6 @@
         </w:rPr>
         <w:t>#</w:t>
       </w:r>
-      <w:bookmarkStart w:id="0" w:name="_GoBack"/>
-      <w:bookmarkEnd w:id="0"/>
     </w:p>
     <w:p>
       <w:pPr>
@@ -3584,7 +3584,7 @@
           <v:imagedata r:id="rId1" o:title=""/>
           <w10:wrap type="topAndBottom"/>
         </v:shape>
-        <o:OLEObject Type="Embed" ProgID="PBrush" ShapeID="_x0000_s2049" DrawAspect="Content" ObjectID="_1308857368" r:id="rId2"/>
+        <o:OLEObject Type="Embed" ProgID="PBrush" ShapeID="_x0000_s2049" DrawAspect="Content" ObjectID="_1308862353" r:id="rId2"/>
       </w:pict>
     </w:r>
     <w:r>

</xml_diff>

<commit_message>
[Database] hapus colom cara_pendaftaran
</commit_message>
<xml_diff>
--- a/templates/7a Surat Pengumuman Pelelangan.docx
+++ b/templates/7a Surat Pengumuman Pelelangan.docx
@@ -158,8 +158,20 @@
           <w:szCs w:val="24"/>
           <w:highlight w:val="yellow"/>
         </w:rPr>
-        <w:t>#nomor</w:t>
-      </w:r>
+        <w:t>#</w:t>
+      </w:r>
+      <w:proofErr w:type="spellStart"/>
+      <w:r>
+        <w:rPr>
+          <w:rFonts w:ascii="Arial" w:hAnsi="Arial" w:cs="Arial"/>
+          <w:b/>
+          <w:sz w:val="24"/>
+          <w:szCs w:val="24"/>
+          <w:highlight w:val="yellow"/>
+        </w:rPr>
+        <w:t>nomor</w:t>
+      </w:r>
+      <w:proofErr w:type="spellEnd"/>
       <w:r>
         <w:rPr>
           <w:rFonts w:ascii="Arial" w:hAnsi="Arial" w:cs="Arial"/>
@@ -224,6 +236,7 @@
         </w:rPr>
         <w:t>#</w:t>
       </w:r>
+      <w:proofErr w:type="spellStart"/>
       <w:r>
         <w:rPr>
           <w:rFonts w:ascii="Arial" w:hAnsi="Arial" w:cs="Arial"/>
@@ -234,6 +247,7 @@
         </w:rPr>
         <w:t>namapengadaan</w:t>
       </w:r>
+      <w:proofErr w:type="spellEnd"/>
       <w:r>
         <w:rPr>
           <w:rFonts w:ascii="Arial" w:hAnsi="Arial" w:cs="Arial"/>
@@ -261,6 +275,7 @@
           <w:lang w:val="nb-NO"/>
         </w:rPr>
       </w:pPr>
+      <w:proofErr w:type="spellStart"/>
       <w:r>
         <w:rPr>
           <w:rFonts w:ascii="Arial" w:hAnsi="Arial" w:cs="Arial"/>
@@ -268,7 +283,57 @@
           <w:szCs w:val="24"/>
           <w:lang w:val="nb-NO"/>
         </w:rPr>
-        <w:t xml:space="preserve">Untuk Pelaksanaan Pekerjaan </w:t>
+        <w:t>Untuk</w:t>
+      </w:r>
+      <w:proofErr w:type="spellEnd"/>
+      <w:r>
+        <w:rPr>
+          <w:rFonts w:ascii="Arial" w:hAnsi="Arial" w:cs="Arial"/>
+          <w:sz w:val="24"/>
+          <w:szCs w:val="24"/>
+          <w:lang w:val="nb-NO"/>
+        </w:rPr>
+        <w:t xml:space="preserve"> </w:t>
+      </w:r>
+      <w:proofErr w:type="spellStart"/>
+      <w:r>
+        <w:rPr>
+          <w:rFonts w:ascii="Arial" w:hAnsi="Arial" w:cs="Arial"/>
+          <w:sz w:val="24"/>
+          <w:szCs w:val="24"/>
+          <w:lang w:val="nb-NO"/>
+        </w:rPr>
+        <w:t>Pelaksanaan</w:t>
+      </w:r>
+      <w:proofErr w:type="spellEnd"/>
+      <w:r>
+        <w:rPr>
+          <w:rFonts w:ascii="Arial" w:hAnsi="Arial" w:cs="Arial"/>
+          <w:sz w:val="24"/>
+          <w:szCs w:val="24"/>
+          <w:lang w:val="nb-NO"/>
+        </w:rPr>
+        <w:t xml:space="preserve"> </w:t>
+      </w:r>
+      <w:proofErr w:type="spellStart"/>
+      <w:r>
+        <w:rPr>
+          <w:rFonts w:ascii="Arial" w:hAnsi="Arial" w:cs="Arial"/>
+          <w:sz w:val="24"/>
+          <w:szCs w:val="24"/>
+          <w:lang w:val="nb-NO"/>
+        </w:rPr>
+        <w:t>Pekerjaan</w:t>
+      </w:r>
+      <w:proofErr w:type="spellEnd"/>
+      <w:r>
+        <w:rPr>
+          <w:rFonts w:ascii="Arial" w:hAnsi="Arial" w:cs="Arial"/>
+          <w:sz w:val="24"/>
+          <w:szCs w:val="24"/>
+          <w:lang w:val="nb-NO"/>
+        </w:rPr>
+        <w:t xml:space="preserve"> </w:t>
       </w:r>
       <w:r>
         <w:rPr>
@@ -278,17 +343,9 @@
           <w:highlight w:val="cyan"/>
           <w:lang w:val="nb-NO"/>
         </w:rPr>
-        <w:t>#namapengadaan#</w:t>
-      </w:r>
-      <w:r>
-        <w:rPr>
-          <w:rFonts w:ascii="Arial" w:hAnsi="Arial" w:cs="Arial"/>
-          <w:sz w:val="24"/>
-          <w:szCs w:val="24"/>
-          <w:lang w:val="nb-NO"/>
-        </w:rPr>
-        <w:t xml:space="preserve">, </w:t>
-      </w:r>
+        <w:t>#</w:t>
+      </w:r>
+      <w:proofErr w:type="spellStart"/>
       <w:r>
         <w:rPr>
           <w:rFonts w:ascii="Arial" w:hAnsi="Arial" w:cs="Arial"/>
@@ -297,16 +354,330 @@
           <w:highlight w:val="cyan"/>
           <w:lang w:val="nb-NO"/>
         </w:rPr>
-        <w:t>#panitia/pejabat#</w:t>
-      </w:r>
-      <w:r>
-        <w:rPr>
-          <w:rFonts w:ascii="Arial" w:hAnsi="Arial" w:cs="Arial"/>
-          <w:sz w:val="24"/>
-          <w:szCs w:val="24"/>
+        <w:t>namapengadaan</w:t>
+      </w:r>
+      <w:proofErr w:type="spellEnd"/>
+      <w:r>
+        <w:rPr>
+          <w:rFonts w:ascii="Arial" w:hAnsi="Arial" w:cs="Arial"/>
+          <w:sz w:val="24"/>
+          <w:szCs w:val="24"/>
+          <w:highlight w:val="cyan"/>
           <w:lang w:val="nb-NO"/>
         </w:rPr>
-        <w:t xml:space="preserve"> Pengadaan Barang/Jasa PT PLN (Persero) Kantor Pusat mengundang Perusahaan Barang/Jasa untuk mendaftarkan pelelangan:</w:t>
+        <w:t>#</w:t>
+      </w:r>
+      <w:r>
+        <w:rPr>
+          <w:rFonts w:ascii="Arial" w:hAnsi="Arial" w:cs="Arial"/>
+          <w:sz w:val="24"/>
+          <w:szCs w:val="24"/>
+          <w:lang w:val="nb-NO"/>
+        </w:rPr>
+        <w:t xml:space="preserve">, </w:t>
+      </w:r>
+      <w:r>
+        <w:rPr>
+          <w:rFonts w:ascii="Arial" w:hAnsi="Arial" w:cs="Arial"/>
+          <w:sz w:val="24"/>
+          <w:szCs w:val="24"/>
+          <w:highlight w:val="cyan"/>
+          <w:lang w:val="nb-NO"/>
+        </w:rPr>
+        <w:t>#</w:t>
+      </w:r>
+      <w:proofErr w:type="spellStart"/>
+      <w:r>
+        <w:rPr>
+          <w:rFonts w:ascii="Arial" w:hAnsi="Arial" w:cs="Arial"/>
+          <w:sz w:val="24"/>
+          <w:szCs w:val="24"/>
+          <w:highlight w:val="cyan"/>
+          <w:lang w:val="nb-NO"/>
+        </w:rPr>
+        <w:t>panitia</w:t>
+      </w:r>
+      <w:proofErr w:type="spellEnd"/>
+      <w:r>
+        <w:rPr>
+          <w:rFonts w:ascii="Arial" w:hAnsi="Arial" w:cs="Arial"/>
+          <w:sz w:val="24"/>
+          <w:szCs w:val="24"/>
+          <w:highlight w:val="cyan"/>
+          <w:lang w:val="nb-NO"/>
+        </w:rPr>
+        <w:t>/</w:t>
+      </w:r>
+      <w:proofErr w:type="spellStart"/>
+      <w:r>
+        <w:rPr>
+          <w:rFonts w:ascii="Arial" w:hAnsi="Arial" w:cs="Arial"/>
+          <w:sz w:val="24"/>
+          <w:szCs w:val="24"/>
+          <w:highlight w:val="cyan"/>
+          <w:lang w:val="nb-NO"/>
+        </w:rPr>
+        <w:t>pejabat</w:t>
+      </w:r>
+      <w:proofErr w:type="spellEnd"/>
+      <w:r>
+        <w:rPr>
+          <w:rFonts w:ascii="Arial" w:hAnsi="Arial" w:cs="Arial"/>
+          <w:sz w:val="24"/>
+          <w:szCs w:val="24"/>
+          <w:highlight w:val="cyan"/>
+          <w:lang w:val="nb-NO"/>
+        </w:rPr>
+        <w:t>#</w:t>
+      </w:r>
+      <w:r>
+        <w:rPr>
+          <w:rFonts w:ascii="Arial" w:hAnsi="Arial" w:cs="Arial"/>
+          <w:sz w:val="24"/>
+          <w:szCs w:val="24"/>
+          <w:lang w:val="nb-NO"/>
+        </w:rPr>
+        <w:t xml:space="preserve"> </w:t>
+      </w:r>
+      <w:proofErr w:type="spellStart"/>
+      <w:r>
+        <w:rPr>
+          <w:rFonts w:ascii="Arial" w:hAnsi="Arial" w:cs="Arial"/>
+          <w:sz w:val="24"/>
+          <w:szCs w:val="24"/>
+          <w:lang w:val="nb-NO"/>
+        </w:rPr>
+        <w:t>Pengadaan</w:t>
+      </w:r>
+      <w:proofErr w:type="spellEnd"/>
+      <w:r>
+        <w:rPr>
+          <w:rFonts w:ascii="Arial" w:hAnsi="Arial" w:cs="Arial"/>
+          <w:sz w:val="24"/>
+          <w:szCs w:val="24"/>
+          <w:lang w:val="nb-NO"/>
+        </w:rPr>
+        <w:t xml:space="preserve"> </w:t>
+      </w:r>
+      <w:proofErr w:type="spellStart"/>
+      <w:r>
+        <w:rPr>
+          <w:rFonts w:ascii="Arial" w:hAnsi="Arial" w:cs="Arial"/>
+          <w:sz w:val="24"/>
+          <w:szCs w:val="24"/>
+          <w:lang w:val="nb-NO"/>
+        </w:rPr>
+        <w:t>Barang</w:t>
+      </w:r>
+      <w:proofErr w:type="spellEnd"/>
+      <w:r>
+        <w:rPr>
+          <w:rFonts w:ascii="Arial" w:hAnsi="Arial" w:cs="Arial"/>
+          <w:sz w:val="24"/>
+          <w:szCs w:val="24"/>
+          <w:lang w:val="nb-NO"/>
+        </w:rPr>
+        <w:t>/</w:t>
+      </w:r>
+      <w:proofErr w:type="spellStart"/>
+      <w:r>
+        <w:rPr>
+          <w:rFonts w:ascii="Arial" w:hAnsi="Arial" w:cs="Arial"/>
+          <w:sz w:val="24"/>
+          <w:szCs w:val="24"/>
+          <w:lang w:val="nb-NO"/>
+        </w:rPr>
+        <w:t>Jasa</w:t>
+      </w:r>
+      <w:proofErr w:type="spellEnd"/>
+      <w:r>
+        <w:rPr>
+          <w:rFonts w:ascii="Arial" w:hAnsi="Arial" w:cs="Arial"/>
+          <w:sz w:val="24"/>
+          <w:szCs w:val="24"/>
+          <w:lang w:val="nb-NO"/>
+        </w:rPr>
+        <w:t xml:space="preserve"> PT PLN (</w:t>
+      </w:r>
+      <w:proofErr w:type="spellStart"/>
+      <w:r>
+        <w:rPr>
+          <w:rFonts w:ascii="Arial" w:hAnsi="Arial" w:cs="Arial"/>
+          <w:sz w:val="24"/>
+          <w:szCs w:val="24"/>
+          <w:lang w:val="nb-NO"/>
+        </w:rPr>
+        <w:t>Persero</w:t>
+      </w:r>
+      <w:proofErr w:type="spellEnd"/>
+      <w:r>
+        <w:rPr>
+          <w:rFonts w:ascii="Arial" w:hAnsi="Arial" w:cs="Arial"/>
+          <w:sz w:val="24"/>
+          <w:szCs w:val="24"/>
+          <w:lang w:val="nb-NO"/>
+        </w:rPr>
+        <w:t xml:space="preserve">) Kantor </w:t>
+      </w:r>
+      <w:proofErr w:type="spellStart"/>
+      <w:r>
+        <w:rPr>
+          <w:rFonts w:ascii="Arial" w:hAnsi="Arial" w:cs="Arial"/>
+          <w:sz w:val="24"/>
+          <w:szCs w:val="24"/>
+          <w:lang w:val="nb-NO"/>
+        </w:rPr>
+        <w:t>Pusat</w:t>
+      </w:r>
+      <w:proofErr w:type="spellEnd"/>
+      <w:r>
+        <w:rPr>
+          <w:rFonts w:ascii="Arial" w:hAnsi="Arial" w:cs="Arial"/>
+          <w:sz w:val="24"/>
+          <w:szCs w:val="24"/>
+          <w:lang w:val="nb-NO"/>
+        </w:rPr>
+        <w:t xml:space="preserve"> </w:t>
+      </w:r>
+      <w:proofErr w:type="spellStart"/>
+      <w:r>
+        <w:rPr>
+          <w:rFonts w:ascii="Arial" w:hAnsi="Arial" w:cs="Arial"/>
+          <w:sz w:val="24"/>
+          <w:szCs w:val="24"/>
+          <w:lang w:val="nb-NO"/>
+        </w:rPr>
+        <w:t>mengundang</w:t>
+      </w:r>
+      <w:proofErr w:type="spellEnd"/>
+      <w:r>
+        <w:rPr>
+          <w:rFonts w:ascii="Arial" w:hAnsi="Arial" w:cs="Arial"/>
+          <w:sz w:val="24"/>
+          <w:szCs w:val="24"/>
+          <w:lang w:val="nb-NO"/>
+        </w:rPr>
+        <w:t xml:space="preserve"> </w:t>
+      </w:r>
+      <w:proofErr w:type="spellStart"/>
+      <w:r>
+        <w:rPr>
+          <w:rFonts w:ascii="Arial" w:hAnsi="Arial" w:cs="Arial"/>
+          <w:sz w:val="24"/>
+          <w:szCs w:val="24"/>
+          <w:lang w:val="nb-NO"/>
+        </w:rPr>
+        <w:t>Perusahaan</w:t>
+      </w:r>
+      <w:proofErr w:type="spellEnd"/>
+      <w:r>
+        <w:rPr>
+          <w:rFonts w:ascii="Arial" w:hAnsi="Arial" w:cs="Arial"/>
+          <w:sz w:val="24"/>
+          <w:szCs w:val="24"/>
+          <w:lang w:val="nb-NO"/>
+        </w:rPr>
+        <w:t xml:space="preserve"> </w:t>
+      </w:r>
+      <w:proofErr w:type="spellStart"/>
+      <w:r>
+        <w:rPr>
+          <w:rFonts w:ascii="Arial" w:hAnsi="Arial" w:cs="Arial"/>
+          <w:sz w:val="24"/>
+          <w:szCs w:val="24"/>
+          <w:lang w:val="nb-NO"/>
+        </w:rPr>
+        <w:t>Barang</w:t>
+      </w:r>
+      <w:proofErr w:type="spellEnd"/>
+      <w:r>
+        <w:rPr>
+          <w:rFonts w:ascii="Arial" w:hAnsi="Arial" w:cs="Arial"/>
+          <w:sz w:val="24"/>
+          <w:szCs w:val="24"/>
+          <w:lang w:val="nb-NO"/>
+        </w:rPr>
+        <w:t>/</w:t>
+      </w:r>
+      <w:proofErr w:type="spellStart"/>
+      <w:r>
+        <w:rPr>
+          <w:rFonts w:ascii="Arial" w:hAnsi="Arial" w:cs="Arial"/>
+          <w:sz w:val="24"/>
+          <w:szCs w:val="24"/>
+          <w:lang w:val="nb-NO"/>
+        </w:rPr>
+        <w:t>Jasa</w:t>
+      </w:r>
+      <w:proofErr w:type="spellEnd"/>
+      <w:r>
+        <w:rPr>
+          <w:rFonts w:ascii="Arial" w:hAnsi="Arial" w:cs="Arial"/>
+          <w:sz w:val="24"/>
+          <w:szCs w:val="24"/>
+          <w:lang w:val="nb-NO"/>
+        </w:rPr>
+        <w:t xml:space="preserve"> </w:t>
+      </w:r>
+      <w:proofErr w:type="spellStart"/>
+      <w:r>
+        <w:rPr>
+          <w:rFonts w:ascii="Arial" w:hAnsi="Arial" w:cs="Arial"/>
+          <w:sz w:val="24"/>
+          <w:szCs w:val="24"/>
+          <w:lang w:val="nb-NO"/>
+        </w:rPr>
+        <w:t>untuk</w:t>
+      </w:r>
+      <w:proofErr w:type="spellEnd"/>
+      <w:r>
+        <w:rPr>
+          <w:rFonts w:ascii="Arial" w:hAnsi="Arial" w:cs="Arial"/>
+          <w:sz w:val="24"/>
+          <w:szCs w:val="24"/>
+          <w:lang w:val="nb-NO"/>
+        </w:rPr>
+        <w:t xml:space="preserve"> </w:t>
+      </w:r>
+      <w:proofErr w:type="spellStart"/>
+      <w:r>
+        <w:rPr>
+          <w:rFonts w:ascii="Arial" w:hAnsi="Arial" w:cs="Arial"/>
+          <w:sz w:val="24"/>
+          <w:szCs w:val="24"/>
+          <w:lang w:val="nb-NO"/>
+        </w:rPr>
+        <w:t>mendaftarkan</w:t>
+      </w:r>
+      <w:proofErr w:type="spellEnd"/>
+      <w:r>
+        <w:rPr>
+          <w:rFonts w:ascii="Arial" w:hAnsi="Arial" w:cs="Arial"/>
+          <w:sz w:val="24"/>
+          <w:szCs w:val="24"/>
+          <w:lang w:val="nb-NO"/>
+        </w:rPr>
+        <w:t xml:space="preserve"> </w:t>
+      </w:r>
+      <w:proofErr w:type="spellStart"/>
+      <w:r>
+        <w:rPr>
+          <w:rFonts w:ascii="Arial" w:hAnsi="Arial" w:cs="Arial"/>
+          <w:sz w:val="24"/>
+          <w:szCs w:val="24"/>
+          <w:lang w:val="nb-NO"/>
+        </w:rPr>
+        <w:t>pelelangan</w:t>
+      </w:r>
+      <w:proofErr w:type="spellEnd"/>
+      <w:r>
+        <w:rPr>
+          <w:rFonts w:ascii="Arial" w:hAnsi="Arial" w:cs="Arial"/>
+          <w:sz w:val="24"/>
+          <w:szCs w:val="24"/>
+          <w:lang w:val="nb-NO"/>
+        </w:rPr>
+        <w:t>:</w:t>
       </w:r>
     </w:p>
     <w:p>
@@ -326,6 +697,7 @@
           <w:lang w:val="nb-NO"/>
         </w:rPr>
       </w:pPr>
+      <w:proofErr w:type="spellStart"/>
       <w:r>
         <w:rPr>
           <w:rFonts w:ascii="Arial" w:hAnsi="Arial" w:cs="Arial"/>
@@ -333,8 +705,29 @@
           <w:szCs w:val="24"/>
           <w:lang w:val="nb-NO"/>
         </w:rPr>
-        <w:t>Nama Pekerjaan</w:t>
-      </w:r>
+        <w:t>Nama</w:t>
+      </w:r>
+      <w:proofErr w:type="spellEnd"/>
+      <w:r>
+        <w:rPr>
+          <w:rFonts w:ascii="Arial" w:hAnsi="Arial" w:cs="Arial"/>
+          <w:sz w:val="24"/>
+          <w:szCs w:val="24"/>
+          <w:lang w:val="nb-NO"/>
+        </w:rPr>
+        <w:t xml:space="preserve"> </w:t>
+      </w:r>
+      <w:proofErr w:type="spellStart"/>
+      <w:r>
+        <w:rPr>
+          <w:rFonts w:ascii="Arial" w:hAnsi="Arial" w:cs="Arial"/>
+          <w:sz w:val="24"/>
+          <w:szCs w:val="24"/>
+          <w:lang w:val="nb-NO"/>
+        </w:rPr>
+        <w:t>Pekerjaan</w:t>
+      </w:r>
+      <w:proofErr w:type="spellEnd"/>
       <w:r>
         <w:rPr>
           <w:rFonts w:ascii="Arial" w:hAnsi="Arial" w:cs="Arial"/>
@@ -353,7 +746,29 @@
           <w:highlight w:val="cyan"/>
           <w:lang w:val="nb-NO"/>
         </w:rPr>
-        <w:t>#namapengadaan#</w:t>
+        <w:t>#</w:t>
+      </w:r>
+      <w:proofErr w:type="spellStart"/>
+      <w:r>
+        <w:rPr>
+          <w:rFonts w:ascii="Arial" w:hAnsi="Arial" w:cs="Arial"/>
+          <w:sz w:val="24"/>
+          <w:szCs w:val="24"/>
+          <w:highlight w:val="cyan"/>
+          <w:lang w:val="nb-NO"/>
+        </w:rPr>
+        <w:t>namapengadaan</w:t>
+      </w:r>
+      <w:proofErr w:type="spellEnd"/>
+      <w:r>
+        <w:rPr>
+          <w:rFonts w:ascii="Arial" w:hAnsi="Arial" w:cs="Arial"/>
+          <w:sz w:val="24"/>
+          <w:szCs w:val="24"/>
+          <w:highlight w:val="cyan"/>
+          <w:lang w:val="nb-NO"/>
+        </w:rPr>
+        <w:t>#</w:t>
       </w:r>
     </w:p>
     <w:p>
@@ -372,14 +787,35 @@
           <w:szCs w:val="24"/>
         </w:rPr>
       </w:pPr>
-      <w:r>
-        <w:rPr>
-          <w:rFonts w:ascii="Arial" w:hAnsi="Arial" w:cs="Arial"/>
-          <w:sz w:val="24"/>
-          <w:szCs w:val="24"/>
-        </w:rPr>
-        <w:t>Jangka Waktu</w:t>
-      </w:r>
+      <w:proofErr w:type="spellStart"/>
+      <w:r>
+        <w:rPr>
+          <w:rFonts w:ascii="Arial" w:hAnsi="Arial" w:cs="Arial"/>
+          <w:sz w:val="24"/>
+          <w:szCs w:val="24"/>
+        </w:rPr>
+        <w:t>Jangka</w:t>
+      </w:r>
+      <w:proofErr w:type="spellEnd"/>
+      <w:r>
+        <w:rPr>
+          <w:rFonts w:ascii="Arial" w:hAnsi="Arial" w:cs="Arial"/>
+          <w:sz w:val="24"/>
+          <w:szCs w:val="24"/>
+        </w:rPr>
+        <w:t xml:space="preserve"> </w:t>
+      </w:r>
+      <w:proofErr w:type="spellStart"/>
+      <w:proofErr w:type="gramStart"/>
+      <w:r>
+        <w:rPr>
+          <w:rFonts w:ascii="Arial" w:hAnsi="Arial" w:cs="Arial"/>
+          <w:sz w:val="24"/>
+          <w:szCs w:val="24"/>
+        </w:rPr>
+        <w:t>Waktu</w:t>
+      </w:r>
+      <w:proofErr w:type="spellEnd"/>
       <w:r>
         <w:rPr>
           <w:rFonts w:ascii="Arial" w:hAnsi="Arial" w:cs="Arial"/>
@@ -387,8 +823,63 @@
           <w:szCs w:val="24"/>
         </w:rPr>
         <w:tab/>
-        <w:t>: 90 (Sembilan Puluh) Hari Kalender</w:t>
-      </w:r>
+        <w:t>:</w:t>
+      </w:r>
+      <w:proofErr w:type="gramEnd"/>
+      <w:r>
+        <w:rPr>
+          <w:rFonts w:ascii="Arial" w:hAnsi="Arial" w:cs="Arial"/>
+          <w:sz w:val="24"/>
+          <w:szCs w:val="24"/>
+        </w:rPr>
+        <w:t xml:space="preserve"> 90 (Sembilan </w:t>
+      </w:r>
+      <w:proofErr w:type="spellStart"/>
+      <w:r>
+        <w:rPr>
+          <w:rFonts w:ascii="Arial" w:hAnsi="Arial" w:cs="Arial"/>
+          <w:sz w:val="24"/>
+          <w:szCs w:val="24"/>
+        </w:rPr>
+        <w:t>Puluh</w:t>
+      </w:r>
+      <w:proofErr w:type="spellEnd"/>
+      <w:r>
+        <w:rPr>
+          <w:rFonts w:ascii="Arial" w:hAnsi="Arial" w:cs="Arial"/>
+          <w:sz w:val="24"/>
+          <w:szCs w:val="24"/>
+        </w:rPr>
+        <w:t xml:space="preserve">) </w:t>
+      </w:r>
+      <w:proofErr w:type="spellStart"/>
+      <w:r>
+        <w:rPr>
+          <w:rFonts w:ascii="Arial" w:hAnsi="Arial" w:cs="Arial"/>
+          <w:sz w:val="24"/>
+          <w:szCs w:val="24"/>
+        </w:rPr>
+        <w:t>Hari</w:t>
+      </w:r>
+      <w:proofErr w:type="spellEnd"/>
+      <w:r>
+        <w:rPr>
+          <w:rFonts w:ascii="Arial" w:hAnsi="Arial" w:cs="Arial"/>
+          <w:sz w:val="24"/>
+          <w:szCs w:val="24"/>
+        </w:rPr>
+        <w:t xml:space="preserve"> </w:t>
+      </w:r>
+      <w:proofErr w:type="spellStart"/>
+      <w:r>
+        <w:rPr>
+          <w:rFonts w:ascii="Arial" w:hAnsi="Arial" w:cs="Arial"/>
+          <w:sz w:val="24"/>
+          <w:szCs w:val="24"/>
+        </w:rPr>
+        <w:t>Kalender</w:t>
+      </w:r>
+      <w:proofErr w:type="spellEnd"/>
     </w:p>
     <w:p>
       <w:pPr>
@@ -406,13 +897,32 @@
           <w:szCs w:val="24"/>
         </w:rPr>
       </w:pPr>
-      <w:r>
-        <w:rPr>
-          <w:rFonts w:ascii="Arial" w:hAnsi="Arial" w:cs="Arial"/>
-          <w:sz w:val="24"/>
-          <w:szCs w:val="24"/>
-        </w:rPr>
-        <w:t>Bidang Usaha</w:t>
+      <w:proofErr w:type="spellStart"/>
+      <w:r>
+        <w:rPr>
+          <w:rFonts w:ascii="Arial" w:hAnsi="Arial" w:cs="Arial"/>
+          <w:sz w:val="24"/>
+          <w:szCs w:val="24"/>
+        </w:rPr>
+        <w:t>Bidang</w:t>
+      </w:r>
+      <w:proofErr w:type="spellEnd"/>
+      <w:r>
+        <w:rPr>
+          <w:rFonts w:ascii="Arial" w:hAnsi="Arial" w:cs="Arial"/>
+          <w:sz w:val="24"/>
+          <w:szCs w:val="24"/>
+        </w:rPr>
+        <w:t xml:space="preserve"> </w:t>
+      </w:r>
+      <w:proofErr w:type="gramStart"/>
+      <w:r>
+        <w:rPr>
+          <w:rFonts w:ascii="Arial" w:hAnsi="Arial" w:cs="Arial"/>
+          <w:sz w:val="24"/>
+          <w:szCs w:val="24"/>
+        </w:rPr>
+        <w:t>Usaha</w:t>
       </w:r>
       <w:r>
         <w:rPr>
@@ -421,7 +931,16 @@
           <w:szCs w:val="24"/>
         </w:rPr>
         <w:tab/>
-        <w:t xml:space="preserve">: </w:t>
+        <w:t>:</w:t>
+      </w:r>
+      <w:proofErr w:type="gramEnd"/>
+      <w:r>
+        <w:rPr>
+          <w:rFonts w:ascii="Arial" w:hAnsi="Arial" w:cs="Arial"/>
+          <w:sz w:val="24"/>
+          <w:szCs w:val="24"/>
+        </w:rPr>
+        <w:t xml:space="preserve"> </w:t>
       </w:r>
       <w:r>
         <w:rPr>
@@ -430,7 +949,27 @@
           <w:szCs w:val="24"/>
           <w:highlight w:val="cyan"/>
         </w:rPr>
-        <w:t>#bidangusaha#</w:t>
+        <w:t>#</w:t>
+      </w:r>
+      <w:proofErr w:type="spellStart"/>
+      <w:r>
+        <w:rPr>
+          <w:rFonts w:ascii="Arial" w:hAnsi="Arial" w:cs="Arial"/>
+          <w:sz w:val="24"/>
+          <w:szCs w:val="24"/>
+          <w:highlight w:val="cyan"/>
+        </w:rPr>
+        <w:t>bidangusaha</w:t>
+      </w:r>
+      <w:proofErr w:type="spellEnd"/>
+      <w:r>
+        <w:rPr>
+          <w:rFonts w:ascii="Arial" w:hAnsi="Arial" w:cs="Arial"/>
+          <w:sz w:val="24"/>
+          <w:szCs w:val="24"/>
+          <w:highlight w:val="cyan"/>
+        </w:rPr>
+        <w:t>#</w:t>
       </w:r>
     </w:p>
     <w:p>
@@ -455,7 +994,34 @@
           <w:sz w:val="24"/>
           <w:szCs w:val="24"/>
         </w:rPr>
-        <w:t>Sub Bidang Usaha</w:t>
+        <w:t xml:space="preserve">Sub </w:t>
+      </w:r>
+      <w:proofErr w:type="spellStart"/>
+      <w:r>
+        <w:rPr>
+          <w:rFonts w:ascii="Arial" w:hAnsi="Arial" w:cs="Arial"/>
+          <w:sz w:val="24"/>
+          <w:szCs w:val="24"/>
+        </w:rPr>
+        <w:t>Bidang</w:t>
+      </w:r>
+      <w:proofErr w:type="spellEnd"/>
+      <w:r>
+        <w:rPr>
+          <w:rFonts w:ascii="Arial" w:hAnsi="Arial" w:cs="Arial"/>
+          <w:sz w:val="24"/>
+          <w:szCs w:val="24"/>
+        </w:rPr>
+        <w:t xml:space="preserve"> </w:t>
+      </w:r>
+      <w:proofErr w:type="gramStart"/>
+      <w:r>
+        <w:rPr>
+          <w:rFonts w:ascii="Arial" w:hAnsi="Arial" w:cs="Arial"/>
+          <w:sz w:val="24"/>
+          <w:szCs w:val="24"/>
+        </w:rPr>
+        <w:t>Usaha</w:t>
       </w:r>
       <w:r>
         <w:rPr>
@@ -464,7 +1030,16 @@
           <w:szCs w:val="24"/>
         </w:rPr>
         <w:tab/>
-        <w:t xml:space="preserve">: </w:t>
+        <w:t>:</w:t>
+      </w:r>
+      <w:proofErr w:type="gramEnd"/>
+      <w:r>
+        <w:rPr>
+          <w:rFonts w:ascii="Arial" w:hAnsi="Arial" w:cs="Arial"/>
+          <w:sz w:val="24"/>
+          <w:szCs w:val="24"/>
+        </w:rPr>
+        <w:t xml:space="preserve"> </w:t>
       </w:r>
       <w:r>
         <w:rPr>
@@ -473,7 +1048,27 @@
           <w:szCs w:val="24"/>
           <w:highlight w:val="cyan"/>
         </w:rPr>
-        <w:t>#subbidangusaha#</w:t>
+        <w:t>#</w:t>
+      </w:r>
+      <w:proofErr w:type="spellStart"/>
+      <w:r>
+        <w:rPr>
+          <w:rFonts w:ascii="Arial" w:hAnsi="Arial" w:cs="Arial"/>
+          <w:sz w:val="24"/>
+          <w:szCs w:val="24"/>
+          <w:highlight w:val="cyan"/>
+        </w:rPr>
+        <w:t>subbidangusaha</w:t>
+      </w:r>
+      <w:proofErr w:type="spellEnd"/>
+      <w:r>
+        <w:rPr>
+          <w:rFonts w:ascii="Arial" w:hAnsi="Arial" w:cs="Arial"/>
+          <w:sz w:val="24"/>
+          <w:szCs w:val="24"/>
+          <w:highlight w:val="cyan"/>
+        </w:rPr>
+        <w:t>#</w:t>
       </w:r>
     </w:p>
     <w:p>
@@ -492,6 +1087,8 @@
           <w:szCs w:val="24"/>
         </w:rPr>
       </w:pPr>
+      <w:proofErr w:type="spellStart"/>
+      <w:proofErr w:type="gramStart"/>
       <w:r>
         <w:rPr>
           <w:rFonts w:ascii="Arial" w:hAnsi="Arial" w:cs="Arial"/>
@@ -500,6 +1097,7 @@
         </w:rPr>
         <w:t>Kualifikasi</w:t>
       </w:r>
+      <w:proofErr w:type="spellEnd"/>
       <w:r>
         <w:rPr>
           <w:rFonts w:ascii="Arial" w:hAnsi="Arial" w:cs="Arial"/>
@@ -507,7 +1105,16 @@
           <w:szCs w:val="24"/>
         </w:rPr>
         <w:tab/>
-        <w:t xml:space="preserve">: </w:t>
+        <w:t>:</w:t>
+      </w:r>
+      <w:proofErr w:type="gramEnd"/>
+      <w:r>
+        <w:rPr>
+          <w:rFonts w:ascii="Arial" w:hAnsi="Arial" w:cs="Arial"/>
+          <w:sz w:val="24"/>
+          <w:szCs w:val="24"/>
+        </w:rPr>
+        <w:t xml:space="preserve"> </w:t>
       </w:r>
       <w:r>
         <w:rPr>
@@ -516,7 +1123,27 @@
           <w:szCs w:val="24"/>
           <w:highlight w:val="cyan"/>
         </w:rPr>
-        <w:t>#kualifikasi#</w:t>
+        <w:t>#</w:t>
+      </w:r>
+      <w:proofErr w:type="spellStart"/>
+      <w:r>
+        <w:rPr>
+          <w:rFonts w:ascii="Arial" w:hAnsi="Arial" w:cs="Arial"/>
+          <w:sz w:val="24"/>
+          <w:szCs w:val="24"/>
+          <w:highlight w:val="cyan"/>
+        </w:rPr>
+        <w:t>kualifikasi</w:t>
+      </w:r>
+      <w:proofErr w:type="spellEnd"/>
+      <w:r>
+        <w:rPr>
+          <w:rFonts w:ascii="Arial" w:hAnsi="Arial" w:cs="Arial"/>
+          <w:sz w:val="24"/>
+          <w:szCs w:val="24"/>
+          <w:highlight w:val="cyan"/>
+        </w:rPr>
+        <w:t>#</w:t>
       </w:r>
     </w:p>
     <w:p>
@@ -535,6 +1162,8 @@
           <w:szCs w:val="24"/>
         </w:rPr>
       </w:pPr>
+      <w:proofErr w:type="spellStart"/>
+      <w:proofErr w:type="gramStart"/>
       <w:r>
         <w:rPr>
           <w:rFonts w:ascii="Arial" w:hAnsi="Arial" w:cs="Arial"/>
@@ -543,6 +1172,7 @@
         </w:rPr>
         <w:t>Lokasi</w:t>
       </w:r>
+      <w:proofErr w:type="spellEnd"/>
       <w:r>
         <w:rPr>
           <w:rFonts w:ascii="Arial" w:hAnsi="Arial" w:cs="Arial"/>
@@ -550,15 +1180,96 @@
           <w:szCs w:val="24"/>
         </w:rPr>
         <w:tab/>
-        <w:t xml:space="preserve">: </w:t>
-      </w:r>
-      <w:r>
-        <w:rPr>
-          <w:rFonts w:ascii="Arial" w:hAnsi="Arial" w:cs="Arial"/>
-          <w:sz w:val="24"/>
-          <w:szCs w:val="24"/>
-        </w:rPr>
-        <w:t>PT PLN (Persero) Kantor Pusat Jl. Trunojoyo Blok M I/135 Kby.Baru Jakarta Selatan</w:t>
+        <w:t>:</w:t>
+      </w:r>
+      <w:proofErr w:type="gramEnd"/>
+      <w:r>
+        <w:rPr>
+          <w:rFonts w:ascii="Arial" w:hAnsi="Arial" w:cs="Arial"/>
+          <w:sz w:val="24"/>
+          <w:szCs w:val="24"/>
+        </w:rPr>
+        <w:t xml:space="preserve"> </w:t>
+      </w:r>
+      <w:r>
+        <w:rPr>
+          <w:rFonts w:ascii="Arial" w:hAnsi="Arial" w:cs="Arial"/>
+          <w:sz w:val="24"/>
+          <w:szCs w:val="24"/>
+        </w:rPr>
+        <w:t>PT PLN (</w:t>
+      </w:r>
+      <w:proofErr w:type="spellStart"/>
+      <w:r>
+        <w:rPr>
+          <w:rFonts w:ascii="Arial" w:hAnsi="Arial" w:cs="Arial"/>
+          <w:sz w:val="24"/>
+          <w:szCs w:val="24"/>
+        </w:rPr>
+        <w:t>Persero</w:t>
+      </w:r>
+      <w:proofErr w:type="spellEnd"/>
+      <w:r>
+        <w:rPr>
+          <w:rFonts w:ascii="Arial" w:hAnsi="Arial" w:cs="Arial"/>
+          <w:sz w:val="24"/>
+          <w:szCs w:val="24"/>
+        </w:rPr>
+        <w:t xml:space="preserve">) Kantor </w:t>
+      </w:r>
+      <w:proofErr w:type="spellStart"/>
+      <w:r>
+        <w:rPr>
+          <w:rFonts w:ascii="Arial" w:hAnsi="Arial" w:cs="Arial"/>
+          <w:sz w:val="24"/>
+          <w:szCs w:val="24"/>
+        </w:rPr>
+        <w:t>Pusat</w:t>
+      </w:r>
+      <w:proofErr w:type="spellEnd"/>
+      <w:r>
+        <w:rPr>
+          <w:rFonts w:ascii="Arial" w:hAnsi="Arial" w:cs="Arial"/>
+          <w:sz w:val="24"/>
+          <w:szCs w:val="24"/>
+        </w:rPr>
+        <w:t xml:space="preserve"> Jl. </w:t>
+      </w:r>
+      <w:proofErr w:type="spellStart"/>
+      <w:r>
+        <w:rPr>
+          <w:rFonts w:ascii="Arial" w:hAnsi="Arial" w:cs="Arial"/>
+          <w:sz w:val="24"/>
+          <w:szCs w:val="24"/>
+        </w:rPr>
+        <w:t>Trunojoyo</w:t>
+      </w:r>
+      <w:proofErr w:type="spellEnd"/>
+      <w:r>
+        <w:rPr>
+          <w:rFonts w:ascii="Arial" w:hAnsi="Arial" w:cs="Arial"/>
+          <w:sz w:val="24"/>
+          <w:szCs w:val="24"/>
+        </w:rPr>
+        <w:t xml:space="preserve"> Blok M I/135 </w:t>
+      </w:r>
+      <w:proofErr w:type="spellStart"/>
+      <w:r>
+        <w:rPr>
+          <w:rFonts w:ascii="Arial" w:hAnsi="Arial" w:cs="Arial"/>
+          <w:sz w:val="24"/>
+          <w:szCs w:val="24"/>
+        </w:rPr>
+        <w:t>Kby.Baru</w:t>
+      </w:r>
+      <w:proofErr w:type="spellEnd"/>
+      <w:r>
+        <w:rPr>
+          <w:rFonts w:ascii="Arial" w:hAnsi="Arial" w:cs="Arial"/>
+          <w:sz w:val="24"/>
+          <w:szCs w:val="24"/>
+        </w:rPr>
+        <w:t xml:space="preserve"> Jakarta Selatan</w:t>
       </w:r>
     </w:p>
     <w:p>
@@ -594,6 +1305,8 @@
           <w:szCs w:val="24"/>
         </w:rPr>
       </w:pPr>
+      <w:proofErr w:type="spellStart"/>
+      <w:proofErr w:type="gramStart"/>
       <w:r>
         <w:rPr>
           <w:rFonts w:ascii="Arial" w:hAnsi="Arial" w:cs="Arial"/>
@@ -610,6 +1323,7 @@
         </w:rPr>
         <w:t>endaftaran</w:t>
       </w:r>
+      <w:proofErr w:type="spellEnd"/>
       <w:r>
         <w:rPr>
           <w:rFonts w:ascii="Arial" w:hAnsi="Arial" w:cs="Arial"/>
@@ -617,28 +1331,134 @@
           <w:szCs w:val="24"/>
         </w:rPr>
         <w:tab/>
-        <w:t xml:space="preserve">: </w:t>
-      </w:r>
-      <w:r>
-        <w:rPr>
-          <w:rFonts w:ascii="Arial" w:hAnsi="Arial" w:cs="Arial"/>
-          <w:sz w:val="24"/>
-          <w:szCs w:val="24"/>
-          <w:highlight w:val="yellow"/>
-        </w:rPr>
-        <w:t>#cara</w:t>
-      </w:r>
+        <w:t>:</w:t>
+      </w:r>
+      <w:proofErr w:type="gramEnd"/>
+      <w:r>
+        <w:rPr>
+          <w:rFonts w:ascii="Arial" w:hAnsi="Arial" w:cs="Arial"/>
+          <w:sz w:val="24"/>
+          <w:szCs w:val="24"/>
+        </w:rPr>
+        <w:t xml:space="preserve"> </w:t>
+      </w:r>
+      <w:proofErr w:type="spellStart"/>
+      <w:r>
+        <w:rPr>
+          <w:rFonts w:ascii="Arial" w:hAnsi="Arial" w:cs="Arial"/>
+          <w:sz w:val="24"/>
+          <w:szCs w:val="24"/>
+        </w:rPr>
+        <w:t>Aplikasi</w:t>
+      </w:r>
+      <w:proofErr w:type="spellEnd"/>
+      <w:r>
+        <w:rPr>
+          <w:rFonts w:ascii="Arial" w:hAnsi="Arial" w:cs="Arial"/>
+          <w:sz w:val="24"/>
+          <w:szCs w:val="24"/>
+        </w:rPr>
+        <w:t xml:space="preserve"> e-Procurement PT PLN (</w:t>
+      </w:r>
+      <w:proofErr w:type="spellStart"/>
+      <w:r>
+        <w:rPr>
+          <w:rFonts w:ascii="Arial" w:hAnsi="Arial" w:cs="Arial"/>
+          <w:sz w:val="24"/>
+          <w:szCs w:val="24"/>
+        </w:rPr>
+        <w:t>Persero</w:t>
+      </w:r>
+      <w:proofErr w:type="spellEnd"/>
+      <w:r>
+        <w:rPr>
+          <w:rFonts w:ascii="Arial" w:hAnsi="Arial" w:cs="Arial"/>
+          <w:sz w:val="24"/>
+          <w:szCs w:val="24"/>
+        </w:rPr>
+        <w:t>)</w:t>
+      </w:r>
+    </w:p>
+    <w:p>
+      <w:pPr>
+        <w:tabs>
+          <w:tab w:val="left" w:pos="2700"/>
+          <w:tab w:val="left" w:pos="3600"/>
+          <w:tab w:val="left" w:pos="3960"/>
+        </w:tabs>
+        <w:spacing w:after="0"/>
+        <w:ind w:left="2835" w:right="-630" w:hanging="2835"/>
+        <w:jc w:val="both"/>
+        <w:rPr>
+          <w:rFonts w:ascii="Arial" w:hAnsi="Arial" w:cs="Arial"/>
+          <w:sz w:val="24"/>
+          <w:szCs w:val="24"/>
+        </w:rPr>
+      </w:pPr>
+      <w:r>
+        <w:rPr>
+          <w:rFonts w:ascii="Arial" w:hAnsi="Arial" w:cs="Arial"/>
+          <w:sz w:val="24"/>
+          <w:szCs w:val="24"/>
+        </w:rPr>
+        <w:tab/>
+      </w:r>
+      <w:r>
+        <w:rPr>
+          <w:rFonts w:ascii="Arial" w:hAnsi="Arial" w:cs="Arial"/>
+          <w:sz w:val="24"/>
+          <w:szCs w:val="24"/>
+        </w:rPr>
+        <w:tab/>
+      </w:r>
+      <w:proofErr w:type="spellStart"/>
+      <w:r>
+        <w:rPr>
+          <w:rFonts w:ascii="Arial" w:hAnsi="Arial" w:cs="Arial"/>
+          <w:sz w:val="24"/>
+          <w:szCs w:val="24"/>
+        </w:rPr>
+        <w:t>Dengan</w:t>
+      </w:r>
+      <w:proofErr w:type="spellEnd"/>
+      <w:r>
+        <w:rPr>
+          <w:rFonts w:ascii="Arial" w:hAnsi="Arial" w:cs="Arial"/>
+          <w:sz w:val="24"/>
+          <w:szCs w:val="24"/>
+        </w:rPr>
+        <w:t xml:space="preserve"> web address </w:t>
+      </w:r>
+      <w:hyperlink r:id="rId8" w:history="1">
+        <w:r>
+          <w:rPr>
+            <w:rStyle w:val="Hyperlink"/>
+            <w:rFonts w:ascii="Arial" w:hAnsi="Arial" w:cs="Arial"/>
+            <w:sz w:val="24"/>
+            <w:szCs w:val="24"/>
+          </w:rPr>
+          <w:t>http://eproc.pln.co.id</w:t>
+        </w:r>
+      </w:hyperlink>
+    </w:p>
+    <w:p>
+      <w:pPr>
+        <w:tabs>
+          <w:tab w:val="left" w:pos="2700"/>
+          <w:tab w:val="left" w:pos="3600"/>
+          <w:tab w:val="left" w:pos="3960"/>
+        </w:tabs>
+        <w:spacing w:after="0"/>
+        <w:ind w:left="2835" w:right="-630" w:hanging="2835"/>
+        <w:jc w:val="both"/>
+        <w:rPr>
+          <w:rFonts w:ascii="Arial" w:hAnsi="Arial" w:cs="Arial"/>
+          <w:sz w:val="24"/>
+          <w:szCs w:val="24"/>
+        </w:rPr>
+      </w:pPr>
       <w:bookmarkStart w:id="0" w:name="_GoBack"/>
       <w:bookmarkEnd w:id="0"/>
-      <w:r>
-        <w:rPr>
-          <w:rFonts w:ascii="Arial" w:hAnsi="Arial" w:cs="Arial"/>
-          <w:sz w:val="24"/>
-          <w:szCs w:val="24"/>
-          <w:highlight w:val="yellow"/>
-        </w:rPr>
-        <w:t>pendaftaran#</w:t>
-      </w:r>
     </w:p>
     <w:p>
       <w:pPr>
@@ -656,6 +1476,62 @@
           <w:szCs w:val="24"/>
         </w:rPr>
       </w:pPr>
+      <w:proofErr w:type="spellStart"/>
+      <w:r>
+        <w:rPr>
+          <w:rFonts w:ascii="Arial" w:hAnsi="Arial" w:cs="Arial"/>
+          <w:sz w:val="24"/>
+          <w:szCs w:val="24"/>
+        </w:rPr>
+        <w:t>Pengambilan</w:t>
+      </w:r>
+      <w:proofErr w:type="spellEnd"/>
+      <w:r>
+        <w:rPr>
+          <w:rFonts w:ascii="Arial" w:hAnsi="Arial" w:cs="Arial"/>
+          <w:sz w:val="24"/>
+          <w:szCs w:val="24"/>
+        </w:rPr>
+        <w:t xml:space="preserve"> </w:t>
+      </w:r>
+      <w:proofErr w:type="spellStart"/>
+      <w:r>
+        <w:rPr>
+          <w:rFonts w:ascii="Arial" w:hAnsi="Arial" w:cs="Arial"/>
+          <w:sz w:val="24"/>
+          <w:szCs w:val="24"/>
+        </w:rPr>
+        <w:t>Dokumen</w:t>
+      </w:r>
+      <w:proofErr w:type="spellEnd"/>
+      <w:r>
+        <w:rPr>
+          <w:rFonts w:ascii="Arial" w:hAnsi="Arial" w:cs="Arial"/>
+          <w:sz w:val="24"/>
+          <w:szCs w:val="24"/>
+        </w:rPr>
+        <w:t xml:space="preserve"> </w:t>
+      </w:r>
+      <w:proofErr w:type="spellStart"/>
+      <w:proofErr w:type="gramStart"/>
+      <w:r>
+        <w:rPr>
+          <w:rFonts w:ascii="Arial" w:hAnsi="Arial" w:cs="Arial"/>
+          <w:sz w:val="24"/>
+          <w:szCs w:val="24"/>
+        </w:rPr>
+        <w:t>Pengadaan</w:t>
+      </w:r>
+      <w:proofErr w:type="spellEnd"/>
+      <w:r>
+        <w:rPr>
+          <w:rFonts w:ascii="Arial" w:hAnsi="Arial" w:cs="Arial"/>
+          <w:sz w:val="24"/>
+          <w:szCs w:val="24"/>
+        </w:rPr>
+        <w:t xml:space="preserve"> :</w:t>
+      </w:r>
+      <w:proofErr w:type="gramEnd"/>
     </w:p>
     <w:p>
       <w:pPr>
@@ -673,13 +1549,237 @@
           <w:szCs w:val="24"/>
         </w:rPr>
       </w:pPr>
-      <w:r>
-        <w:rPr>
-          <w:rFonts w:ascii="Arial" w:hAnsi="Arial" w:cs="Arial"/>
-          <w:sz w:val="24"/>
-          <w:szCs w:val="24"/>
-        </w:rPr>
-        <w:t>Pengambilan Dokumen Pengadaan :</w:t>
+      <w:proofErr w:type="spellStart"/>
+      <w:proofErr w:type="gramStart"/>
+      <w:r>
+        <w:rPr>
+          <w:rFonts w:ascii="Arial" w:hAnsi="Arial" w:cs="Arial"/>
+          <w:sz w:val="24"/>
+          <w:szCs w:val="24"/>
+        </w:rPr>
+        <w:t>Alamat</w:t>
+      </w:r>
+      <w:proofErr w:type="spellEnd"/>
+      <w:r>
+        <w:rPr>
+          <w:rFonts w:ascii="Arial" w:hAnsi="Arial" w:cs="Arial"/>
+          <w:sz w:val="24"/>
+          <w:szCs w:val="24"/>
+        </w:rPr>
+        <w:tab/>
+        <w:t>:</w:t>
+      </w:r>
+      <w:proofErr w:type="gramEnd"/>
+      <w:r>
+        <w:rPr>
+          <w:rFonts w:ascii="Arial" w:hAnsi="Arial" w:cs="Arial"/>
+          <w:sz w:val="24"/>
+          <w:szCs w:val="24"/>
+        </w:rPr>
+        <w:t xml:space="preserve"> </w:t>
+      </w:r>
+      <w:r>
+        <w:rPr>
+          <w:rFonts w:ascii="Arial" w:hAnsi="Arial" w:cs="Arial"/>
+          <w:sz w:val="24"/>
+          <w:szCs w:val="24"/>
+        </w:rPr>
+        <w:t>PT PLN (</w:t>
+      </w:r>
+      <w:proofErr w:type="spellStart"/>
+      <w:r>
+        <w:rPr>
+          <w:rFonts w:ascii="Arial" w:hAnsi="Arial" w:cs="Arial"/>
+          <w:sz w:val="24"/>
+          <w:szCs w:val="24"/>
+        </w:rPr>
+        <w:t>Persero</w:t>
+      </w:r>
+      <w:proofErr w:type="spellEnd"/>
+      <w:r>
+        <w:rPr>
+          <w:rFonts w:ascii="Arial" w:hAnsi="Arial" w:cs="Arial"/>
+          <w:sz w:val="24"/>
+          <w:szCs w:val="24"/>
+        </w:rPr>
+        <w:t xml:space="preserve">) Kantor </w:t>
+      </w:r>
+      <w:proofErr w:type="spellStart"/>
+      <w:r>
+        <w:rPr>
+          <w:rFonts w:ascii="Arial" w:hAnsi="Arial" w:cs="Arial"/>
+          <w:sz w:val="24"/>
+          <w:szCs w:val="24"/>
+        </w:rPr>
+        <w:t>Pusat</w:t>
+      </w:r>
+      <w:proofErr w:type="spellEnd"/>
+    </w:p>
+    <w:p>
+      <w:pPr>
+        <w:tabs>
+          <w:tab w:val="left" w:pos="2700"/>
+          <w:tab w:val="left" w:pos="3600"/>
+          <w:tab w:val="left" w:pos="3960"/>
+        </w:tabs>
+        <w:spacing w:after="0"/>
+        <w:ind w:left="2835" w:right="-630"/>
+        <w:jc w:val="both"/>
+        <w:rPr>
+          <w:rFonts w:ascii="Arial" w:hAnsi="Arial" w:cs="Arial"/>
+          <w:sz w:val="24"/>
+          <w:szCs w:val="24"/>
+        </w:rPr>
+      </w:pPr>
+      <w:proofErr w:type="spellStart"/>
+      <w:r>
+        <w:rPr>
+          <w:rFonts w:ascii="Arial" w:hAnsi="Arial" w:cs="Arial"/>
+          <w:sz w:val="24"/>
+          <w:szCs w:val="24"/>
+        </w:rPr>
+        <w:t>Gedung</w:t>
+      </w:r>
+      <w:proofErr w:type="spellEnd"/>
+      <w:r>
+        <w:rPr>
+          <w:rFonts w:ascii="Arial" w:hAnsi="Arial" w:cs="Arial"/>
+          <w:sz w:val="24"/>
+          <w:szCs w:val="24"/>
+        </w:rPr>
+        <w:t xml:space="preserve"> </w:t>
+      </w:r>
+      <w:proofErr w:type="spellStart"/>
+      <w:r>
+        <w:rPr>
+          <w:rFonts w:ascii="Arial" w:hAnsi="Arial" w:cs="Arial"/>
+          <w:sz w:val="24"/>
+          <w:szCs w:val="24"/>
+        </w:rPr>
+        <w:t>Penunjang</w:t>
+      </w:r>
+      <w:proofErr w:type="spellEnd"/>
+      <w:r>
+        <w:rPr>
+          <w:rFonts w:ascii="Arial" w:hAnsi="Arial" w:cs="Arial"/>
+          <w:sz w:val="24"/>
+          <w:szCs w:val="24"/>
+        </w:rPr>
+        <w:t xml:space="preserve"> </w:t>
+      </w:r>
+      <w:proofErr w:type="spellStart"/>
+      <w:r>
+        <w:rPr>
+          <w:rFonts w:ascii="Arial" w:hAnsi="Arial" w:cs="Arial"/>
+          <w:sz w:val="24"/>
+          <w:szCs w:val="24"/>
+        </w:rPr>
+        <w:t>Lantai</w:t>
+      </w:r>
+      <w:proofErr w:type="spellEnd"/>
+      <w:r>
+        <w:rPr>
+          <w:rFonts w:ascii="Arial" w:hAnsi="Arial" w:cs="Arial"/>
+          <w:sz w:val="24"/>
+          <w:szCs w:val="24"/>
+        </w:rPr>
+        <w:t xml:space="preserve"> 2</w:t>
+      </w:r>
+    </w:p>
+    <w:p>
+      <w:pPr>
+        <w:tabs>
+          <w:tab w:val="left" w:pos="2700"/>
+          <w:tab w:val="left" w:pos="3600"/>
+          <w:tab w:val="left" w:pos="3960"/>
+        </w:tabs>
+        <w:spacing w:after="0"/>
+        <w:ind w:left="2835" w:right="-630"/>
+        <w:jc w:val="both"/>
+        <w:rPr>
+          <w:rFonts w:ascii="Arial" w:hAnsi="Arial" w:cs="Arial"/>
+          <w:sz w:val="24"/>
+          <w:szCs w:val="24"/>
+        </w:rPr>
+      </w:pPr>
+      <w:r>
+        <w:rPr>
+          <w:rFonts w:ascii="Arial" w:hAnsi="Arial" w:cs="Arial"/>
+          <w:sz w:val="24"/>
+          <w:szCs w:val="24"/>
+        </w:rPr>
+        <w:t xml:space="preserve">Jl. </w:t>
+      </w:r>
+      <w:proofErr w:type="spellStart"/>
+      <w:r>
+        <w:rPr>
+          <w:rFonts w:ascii="Arial" w:hAnsi="Arial" w:cs="Arial"/>
+          <w:sz w:val="24"/>
+          <w:szCs w:val="24"/>
+        </w:rPr>
+        <w:t>Trunojoyo</w:t>
+      </w:r>
+      <w:proofErr w:type="spellEnd"/>
+      <w:r>
+        <w:rPr>
+          <w:rFonts w:ascii="Arial" w:hAnsi="Arial" w:cs="Arial"/>
+          <w:sz w:val="24"/>
+          <w:szCs w:val="24"/>
+        </w:rPr>
+        <w:t xml:space="preserve"> Blok M I/135 </w:t>
+      </w:r>
+      <w:proofErr w:type="spellStart"/>
+      <w:r>
+        <w:rPr>
+          <w:rFonts w:ascii="Arial" w:hAnsi="Arial" w:cs="Arial"/>
+          <w:sz w:val="24"/>
+          <w:szCs w:val="24"/>
+        </w:rPr>
+        <w:t>Kebayoran</w:t>
+      </w:r>
+      <w:proofErr w:type="spellEnd"/>
+      <w:r>
+        <w:rPr>
+          <w:rFonts w:ascii="Arial" w:hAnsi="Arial" w:cs="Arial"/>
+          <w:sz w:val="24"/>
+          <w:szCs w:val="24"/>
+        </w:rPr>
+        <w:t xml:space="preserve"> </w:t>
+      </w:r>
+      <w:proofErr w:type="spellStart"/>
+      <w:r>
+        <w:rPr>
+          <w:rFonts w:ascii="Arial" w:hAnsi="Arial" w:cs="Arial"/>
+          <w:sz w:val="24"/>
+          <w:szCs w:val="24"/>
+        </w:rPr>
+        <w:t>Baru</w:t>
+      </w:r>
+      <w:proofErr w:type="spellEnd"/>
+    </w:p>
+    <w:p>
+      <w:pPr>
+        <w:tabs>
+          <w:tab w:val="left" w:pos="2700"/>
+          <w:tab w:val="left" w:pos="3600"/>
+          <w:tab w:val="left" w:pos="3960"/>
+        </w:tabs>
+        <w:spacing w:after="0"/>
+        <w:ind w:left="2835" w:right="-630"/>
+        <w:jc w:val="both"/>
+        <w:rPr>
+          <w:rFonts w:ascii="Arial" w:hAnsi="Arial" w:cs="Arial"/>
+          <w:sz w:val="24"/>
+          <w:szCs w:val="24"/>
+        </w:rPr>
+      </w:pPr>
+      <w:r>
+        <w:rPr>
+          <w:rFonts w:ascii="Arial" w:hAnsi="Arial" w:cs="Arial"/>
+          <w:sz w:val="24"/>
+          <w:szCs w:val="24"/>
+        </w:rPr>
+        <w:t>Jakarta Selatan 12160</w:t>
       </w:r>
     </w:p>
     <w:p>
@@ -698,14 +1798,17 @@
           <w:szCs w:val="24"/>
         </w:rPr>
       </w:pPr>
-      <w:r>
-        <w:rPr>
-          <w:rFonts w:ascii="Arial" w:hAnsi="Arial" w:cs="Arial"/>
-          <w:sz w:val="24"/>
-          <w:szCs w:val="24"/>
-        </w:rPr>
-        <w:t>Alamat</w:t>
-      </w:r>
+      <w:proofErr w:type="spellStart"/>
+      <w:proofErr w:type="gramStart"/>
+      <w:r>
+        <w:rPr>
+          <w:rFonts w:ascii="Arial" w:hAnsi="Arial" w:cs="Arial"/>
+          <w:sz w:val="24"/>
+          <w:szCs w:val="24"/>
+        </w:rPr>
+        <w:t>Hari</w:t>
+      </w:r>
+      <w:proofErr w:type="spellEnd"/>
       <w:r>
         <w:rPr>
           <w:rFonts w:ascii="Arial" w:hAnsi="Arial" w:cs="Arial"/>
@@ -713,90 +1816,78 @@
           <w:szCs w:val="24"/>
         </w:rPr>
         <w:tab/>
-        <w:t xml:space="preserve">: </w:t>
-      </w:r>
-      <w:r>
-        <w:rPr>
-          <w:rFonts w:ascii="Arial" w:hAnsi="Arial" w:cs="Arial"/>
-          <w:sz w:val="24"/>
-          <w:szCs w:val="24"/>
-        </w:rPr>
-        <w:t>PT PLN (Persero) Kantor Pusat</w:t>
-      </w:r>
-    </w:p>
-    <w:p>
-      <w:pPr>
-        <w:tabs>
-          <w:tab w:val="left" w:pos="2700"/>
-          <w:tab w:val="left" w:pos="3600"/>
-          <w:tab w:val="left" w:pos="3960"/>
-        </w:tabs>
-        <w:spacing w:after="0"/>
-        <w:ind w:left="2835" w:right="-630"/>
-        <w:jc w:val="both"/>
-        <w:rPr>
-          <w:rFonts w:ascii="Arial" w:hAnsi="Arial" w:cs="Arial"/>
-          <w:sz w:val="24"/>
-          <w:szCs w:val="24"/>
-        </w:rPr>
-      </w:pPr>
-      <w:r>
-        <w:rPr>
-          <w:rFonts w:ascii="Arial" w:hAnsi="Arial" w:cs="Arial"/>
-          <w:sz w:val="24"/>
-          <w:szCs w:val="24"/>
-        </w:rPr>
-        <w:t>Gedung Penunjang Lantai 2</w:t>
-      </w:r>
-    </w:p>
-    <w:p>
-      <w:pPr>
-        <w:tabs>
-          <w:tab w:val="left" w:pos="2700"/>
-          <w:tab w:val="left" w:pos="3600"/>
-          <w:tab w:val="left" w:pos="3960"/>
-        </w:tabs>
-        <w:spacing w:after="0"/>
-        <w:ind w:left="2835" w:right="-630"/>
-        <w:jc w:val="both"/>
-        <w:rPr>
-          <w:rFonts w:ascii="Arial" w:hAnsi="Arial" w:cs="Arial"/>
-          <w:sz w:val="24"/>
-          <w:szCs w:val="24"/>
-        </w:rPr>
-      </w:pPr>
-      <w:r>
-        <w:rPr>
-          <w:rFonts w:ascii="Arial" w:hAnsi="Arial" w:cs="Arial"/>
-          <w:sz w:val="24"/>
-          <w:szCs w:val="24"/>
-        </w:rPr>
-        <w:t>Jl. Trunojoyo Blok M I/135 Kebayoran Baru</w:t>
-      </w:r>
-    </w:p>
-    <w:p>
-      <w:pPr>
-        <w:tabs>
-          <w:tab w:val="left" w:pos="2700"/>
-          <w:tab w:val="left" w:pos="3600"/>
-          <w:tab w:val="left" w:pos="3960"/>
-        </w:tabs>
-        <w:spacing w:after="0"/>
-        <w:ind w:left="2835" w:right="-630"/>
-        <w:jc w:val="both"/>
-        <w:rPr>
-          <w:rFonts w:ascii="Arial" w:hAnsi="Arial" w:cs="Arial"/>
-          <w:sz w:val="24"/>
-          <w:szCs w:val="24"/>
-        </w:rPr>
-      </w:pPr>
-      <w:r>
-        <w:rPr>
-          <w:rFonts w:ascii="Arial" w:hAnsi="Arial" w:cs="Arial"/>
-          <w:sz w:val="24"/>
-          <w:szCs w:val="24"/>
-        </w:rPr>
-        <w:t>Jakarta Selatan 12160</w:t>
+        <w:t>:</w:t>
+      </w:r>
+      <w:proofErr w:type="gramEnd"/>
+      <w:r>
+        <w:rPr>
+          <w:rFonts w:ascii="Arial" w:hAnsi="Arial" w:cs="Arial"/>
+          <w:sz w:val="24"/>
+          <w:szCs w:val="24"/>
+        </w:rPr>
+        <w:t xml:space="preserve"> </w:t>
+      </w:r>
+      <w:r>
+        <w:rPr>
+          <w:rFonts w:ascii="Arial" w:hAnsi="Arial" w:cs="Arial"/>
+          <w:sz w:val="24"/>
+          <w:szCs w:val="24"/>
+          <w:highlight w:val="cyan"/>
+        </w:rPr>
+        <w:t>#</w:t>
+      </w:r>
+      <w:r>
+        <w:rPr>
+          <w:rFonts w:ascii="Arial" w:hAnsi="Arial" w:cs="Arial"/>
+          <w:sz w:val="24"/>
+          <w:szCs w:val="24"/>
+          <w:highlight w:val="cyan"/>
+        </w:rPr>
+        <w:t>hari</w:t>
+      </w:r>
+      <w:r>
+        <w:rPr>
+          <w:rFonts w:ascii="Arial" w:hAnsi="Arial" w:cs="Arial"/>
+          <w:sz w:val="24"/>
+          <w:szCs w:val="24"/>
+          <w:highlight w:val="cyan"/>
+        </w:rPr>
+        <w:t>pengambilan1#</w:t>
+      </w:r>
+      <w:r>
+        <w:rPr>
+          <w:rFonts w:ascii="Arial" w:hAnsi="Arial" w:cs="Arial"/>
+          <w:sz w:val="24"/>
+          <w:szCs w:val="24"/>
+        </w:rPr>
+        <w:t xml:space="preserve"> s/d </w:t>
+      </w:r>
+      <w:r>
+        <w:rPr>
+          <w:rFonts w:ascii="Arial" w:hAnsi="Arial" w:cs="Arial"/>
+          <w:sz w:val="24"/>
+          <w:szCs w:val="24"/>
+          <w:highlight w:val="cyan"/>
+        </w:rPr>
+        <w:t>#</w:t>
+      </w:r>
+      <w:r>
+        <w:rPr>
+          <w:rFonts w:ascii="Arial" w:hAnsi="Arial" w:cs="Arial"/>
+          <w:sz w:val="24"/>
+          <w:szCs w:val="24"/>
+          <w:highlight w:val="cyan"/>
+        </w:rPr>
+        <w:t>hari</w:t>
+      </w:r>
+      <w:r>
+        <w:rPr>
+          <w:rFonts w:ascii="Arial" w:hAnsi="Arial" w:cs="Arial"/>
+          <w:sz w:val="24"/>
+          <w:szCs w:val="24"/>
+          <w:highlight w:val="cyan"/>
+        </w:rPr>
+        <w:t>pengambilan2#</w:t>
       </w:r>
     </w:p>
     <w:p>
@@ -815,13 +1906,24 @@
           <w:szCs w:val="24"/>
         </w:rPr>
       </w:pPr>
-      <w:r>
-        <w:rPr>
-          <w:rFonts w:ascii="Arial" w:hAnsi="Arial" w:cs="Arial"/>
-          <w:sz w:val="24"/>
-          <w:szCs w:val="24"/>
-        </w:rPr>
-        <w:t>Hari</w:t>
+      <w:proofErr w:type="spellStart"/>
+      <w:proofErr w:type="gramStart"/>
+      <w:r>
+        <w:rPr>
+          <w:rFonts w:ascii="Arial" w:hAnsi="Arial" w:cs="Arial"/>
+          <w:sz w:val="24"/>
+          <w:szCs w:val="24"/>
+        </w:rPr>
+        <w:t>Tanggal</w:t>
+      </w:r>
+      <w:proofErr w:type="spellEnd"/>
+      <w:r>
+        <w:rPr>
+          <w:rFonts w:ascii="Arial" w:hAnsi="Arial" w:cs="Arial"/>
+          <w:sz w:val="24"/>
+          <w:szCs w:val="24"/>
+        </w:rPr>
+        <w:t xml:space="preserve"> </w:t>
       </w:r>
       <w:r>
         <w:rPr>
@@ -830,7 +1932,16 @@
           <w:szCs w:val="24"/>
         </w:rPr>
         <w:tab/>
-        <w:t xml:space="preserve">: </w:t>
+        <w:t>:</w:t>
+      </w:r>
+      <w:proofErr w:type="gramEnd"/>
+      <w:r>
+        <w:rPr>
+          <w:rFonts w:ascii="Arial" w:hAnsi="Arial" w:cs="Arial"/>
+          <w:sz w:val="24"/>
+          <w:szCs w:val="24"/>
+        </w:rPr>
+        <w:t xml:space="preserve"> </w:t>
       </w:r>
       <w:r>
         <w:rPr>
@@ -839,7 +1950,15 @@
           <w:szCs w:val="24"/>
           <w:highlight w:val="cyan"/>
         </w:rPr>
-        <w:t>#</w:t>
+        <w:t>#tanggalpengambilan1#</w:t>
+      </w:r>
+      <w:r>
+        <w:rPr>
+          <w:rFonts w:ascii="Arial" w:hAnsi="Arial" w:cs="Arial"/>
+          <w:sz w:val="24"/>
+          <w:szCs w:val="24"/>
+        </w:rPr>
+        <w:t xml:space="preserve"> s/d </w:t>
       </w:r>
       <w:r>
         <w:rPr>
@@ -848,51 +1967,7 @@
           <w:szCs w:val="24"/>
           <w:highlight w:val="cyan"/>
         </w:rPr>
-        <w:t>hari</w:t>
-      </w:r>
-      <w:r>
-        <w:rPr>
-          <w:rFonts w:ascii="Arial" w:hAnsi="Arial" w:cs="Arial"/>
-          <w:sz w:val="24"/>
-          <w:szCs w:val="24"/>
-          <w:highlight w:val="cyan"/>
-        </w:rPr>
-        <w:t>pengambilan1#</w:t>
-      </w:r>
-      <w:r>
-        <w:rPr>
-          <w:rFonts w:ascii="Arial" w:hAnsi="Arial" w:cs="Arial"/>
-          <w:sz w:val="24"/>
-          <w:szCs w:val="24"/>
-        </w:rPr>
-        <w:t xml:space="preserve"> s/d </w:t>
-      </w:r>
-      <w:r>
-        <w:rPr>
-          <w:rFonts w:ascii="Arial" w:hAnsi="Arial" w:cs="Arial"/>
-          <w:sz w:val="24"/>
-          <w:szCs w:val="24"/>
-          <w:highlight w:val="cyan"/>
-        </w:rPr>
-        <w:t>#</w:t>
-      </w:r>
-      <w:r>
-        <w:rPr>
-          <w:rFonts w:ascii="Arial" w:hAnsi="Arial" w:cs="Arial"/>
-          <w:sz w:val="24"/>
-          <w:szCs w:val="24"/>
-          <w:highlight w:val="cyan"/>
-        </w:rPr>
-        <w:t>hari</w:t>
-      </w:r>
-      <w:r>
-        <w:rPr>
-          <w:rFonts w:ascii="Arial" w:hAnsi="Arial" w:cs="Arial"/>
-          <w:sz w:val="24"/>
-          <w:szCs w:val="24"/>
-          <w:highlight w:val="cyan"/>
-        </w:rPr>
-        <w:t>pengambilan2#</w:t>
+        <w:t>#tanggalpengambilan2#</w:t>
       </w:r>
     </w:p>
     <w:p>
@@ -911,14 +1986,17 @@
           <w:szCs w:val="24"/>
         </w:rPr>
       </w:pPr>
-      <w:r>
-        <w:rPr>
-          <w:rFonts w:ascii="Arial" w:hAnsi="Arial" w:cs="Arial"/>
-          <w:sz w:val="24"/>
-          <w:szCs w:val="24"/>
-        </w:rPr>
-        <w:t xml:space="preserve">Tanggal </w:t>
-      </w:r>
+      <w:proofErr w:type="spellStart"/>
+      <w:proofErr w:type="gramStart"/>
+      <w:r>
+        <w:rPr>
+          <w:rFonts w:ascii="Arial" w:hAnsi="Arial" w:cs="Arial"/>
+          <w:sz w:val="24"/>
+          <w:szCs w:val="24"/>
+        </w:rPr>
+        <w:t>Waktu</w:t>
+      </w:r>
+      <w:proofErr w:type="spellEnd"/>
       <w:r>
         <w:rPr>
           <w:rFonts w:ascii="Arial" w:hAnsi="Arial" w:cs="Arial"/>
@@ -926,7 +2004,16 @@
           <w:szCs w:val="24"/>
         </w:rPr>
         <w:tab/>
-        <w:t xml:space="preserve">: </w:t>
+        <w:t>:</w:t>
+      </w:r>
+      <w:proofErr w:type="gramEnd"/>
+      <w:r>
+        <w:rPr>
+          <w:rFonts w:ascii="Arial" w:hAnsi="Arial" w:cs="Arial"/>
+          <w:sz w:val="24"/>
+          <w:szCs w:val="24"/>
+        </w:rPr>
+        <w:t xml:space="preserve"> </w:t>
       </w:r>
       <w:r>
         <w:rPr>
@@ -935,7 +2022,25 @@
           <w:szCs w:val="24"/>
           <w:highlight w:val="cyan"/>
         </w:rPr>
-        <w:t>#tanggalpengambilan1#</w:t>
+        <w:t>#</w:t>
+      </w:r>
+      <w:r>
+        <w:rPr>
+          <w:rFonts w:ascii="Arial" w:hAnsi="Arial" w:cs="Arial"/>
+          <w:sz w:val="24"/>
+          <w:szCs w:val="24"/>
+          <w:highlight w:val="cyan"/>
+        </w:rPr>
+        <w:t>waktu</w:t>
+      </w:r>
+      <w:r>
+        <w:rPr>
+          <w:rFonts w:ascii="Arial" w:hAnsi="Arial" w:cs="Arial"/>
+          <w:sz w:val="24"/>
+          <w:szCs w:val="24"/>
+          <w:highlight w:val="cyan"/>
+        </w:rPr>
+        <w:t>pengambilan1#</w:t>
       </w:r>
       <w:r>
         <w:rPr>
@@ -952,7 +2057,25 @@
           <w:szCs w:val="24"/>
           <w:highlight w:val="cyan"/>
         </w:rPr>
-        <w:t>#tanggalpengambilan2#</w:t>
+        <w:t>#</w:t>
+      </w:r>
+      <w:r>
+        <w:rPr>
+          <w:rFonts w:ascii="Arial" w:hAnsi="Arial" w:cs="Arial"/>
+          <w:sz w:val="24"/>
+          <w:szCs w:val="24"/>
+          <w:highlight w:val="cyan"/>
+        </w:rPr>
+        <w:t>waktu</w:t>
+      </w:r>
+      <w:r>
+        <w:rPr>
+          <w:rFonts w:ascii="Arial" w:hAnsi="Arial" w:cs="Arial"/>
+          <w:sz w:val="24"/>
+          <w:szCs w:val="24"/>
+          <w:highlight w:val="cyan"/>
+        </w:rPr>
+        <w:t>pengambilan2#</w:t>
       </w:r>
     </w:p>
     <w:p>
@@ -971,102 +2094,6 @@
           <w:szCs w:val="24"/>
         </w:rPr>
       </w:pPr>
-      <w:r>
-        <w:rPr>
-          <w:rFonts w:ascii="Arial" w:hAnsi="Arial" w:cs="Arial"/>
-          <w:sz w:val="24"/>
-          <w:szCs w:val="24"/>
-        </w:rPr>
-        <w:t>Waktu</w:t>
-      </w:r>
-      <w:r>
-        <w:rPr>
-          <w:rFonts w:ascii="Arial" w:hAnsi="Arial" w:cs="Arial"/>
-          <w:sz w:val="24"/>
-          <w:szCs w:val="24"/>
-        </w:rPr>
-        <w:tab/>
-        <w:t xml:space="preserve">: </w:t>
-      </w:r>
-      <w:r>
-        <w:rPr>
-          <w:rFonts w:ascii="Arial" w:hAnsi="Arial" w:cs="Arial"/>
-          <w:sz w:val="24"/>
-          <w:szCs w:val="24"/>
-          <w:highlight w:val="cyan"/>
-        </w:rPr>
-        <w:t>#</w:t>
-      </w:r>
-      <w:r>
-        <w:rPr>
-          <w:rFonts w:ascii="Arial" w:hAnsi="Arial" w:cs="Arial"/>
-          <w:sz w:val="24"/>
-          <w:szCs w:val="24"/>
-          <w:highlight w:val="cyan"/>
-        </w:rPr>
-        <w:t>waktu</w:t>
-      </w:r>
-      <w:r>
-        <w:rPr>
-          <w:rFonts w:ascii="Arial" w:hAnsi="Arial" w:cs="Arial"/>
-          <w:sz w:val="24"/>
-          <w:szCs w:val="24"/>
-          <w:highlight w:val="cyan"/>
-        </w:rPr>
-        <w:t>pengambilan1#</w:t>
-      </w:r>
-      <w:r>
-        <w:rPr>
-          <w:rFonts w:ascii="Arial" w:hAnsi="Arial" w:cs="Arial"/>
-          <w:sz w:val="24"/>
-          <w:szCs w:val="24"/>
-        </w:rPr>
-        <w:t xml:space="preserve"> s/d </w:t>
-      </w:r>
-      <w:r>
-        <w:rPr>
-          <w:rFonts w:ascii="Arial" w:hAnsi="Arial" w:cs="Arial"/>
-          <w:sz w:val="24"/>
-          <w:szCs w:val="24"/>
-          <w:highlight w:val="cyan"/>
-        </w:rPr>
-        <w:t>#</w:t>
-      </w:r>
-      <w:r>
-        <w:rPr>
-          <w:rFonts w:ascii="Arial" w:hAnsi="Arial" w:cs="Arial"/>
-          <w:sz w:val="24"/>
-          <w:szCs w:val="24"/>
-          <w:highlight w:val="cyan"/>
-        </w:rPr>
-        <w:t>waktu</w:t>
-      </w:r>
-      <w:r>
-        <w:rPr>
-          <w:rFonts w:ascii="Arial" w:hAnsi="Arial" w:cs="Arial"/>
-          <w:sz w:val="24"/>
-          <w:szCs w:val="24"/>
-          <w:highlight w:val="cyan"/>
-        </w:rPr>
-        <w:t>pengambilan2#</w:t>
-      </w:r>
-    </w:p>
-    <w:p>
-      <w:pPr>
-        <w:tabs>
-          <w:tab w:val="left" w:pos="2700"/>
-          <w:tab w:val="left" w:pos="3600"/>
-          <w:tab w:val="left" w:pos="3960"/>
-        </w:tabs>
-        <w:spacing w:after="0"/>
-        <w:ind w:right="-630"/>
-        <w:jc w:val="both"/>
-        <w:rPr>
-          <w:rFonts w:ascii="Arial" w:hAnsi="Arial" w:cs="Arial"/>
-          <w:sz w:val="24"/>
-          <w:szCs w:val="24"/>
-        </w:rPr>
-      </w:pPr>
     </w:p>
     <w:p>
       <w:pPr>
@@ -1090,7 +2117,169 @@
           <w:sz w:val="24"/>
           <w:szCs w:val="24"/>
         </w:rPr>
-        <w:t>Perusahaan Barang/Jasa yang berminat dapat mendaftarkan dengan syarat sebagai berikut:</w:t>
+        <w:t xml:space="preserve">Perusahaan </w:t>
+      </w:r>
+      <w:proofErr w:type="spellStart"/>
+      <w:r>
+        <w:rPr>
+          <w:rFonts w:ascii="Arial" w:hAnsi="Arial" w:cs="Arial"/>
+          <w:sz w:val="24"/>
+          <w:szCs w:val="24"/>
+        </w:rPr>
+        <w:t>Barang</w:t>
+      </w:r>
+      <w:proofErr w:type="spellEnd"/>
+      <w:r>
+        <w:rPr>
+          <w:rFonts w:ascii="Arial" w:hAnsi="Arial" w:cs="Arial"/>
+          <w:sz w:val="24"/>
+          <w:szCs w:val="24"/>
+        </w:rPr>
+        <w:t>/</w:t>
+      </w:r>
+      <w:proofErr w:type="spellStart"/>
+      <w:r>
+        <w:rPr>
+          <w:rFonts w:ascii="Arial" w:hAnsi="Arial" w:cs="Arial"/>
+          <w:sz w:val="24"/>
+          <w:szCs w:val="24"/>
+        </w:rPr>
+        <w:t>Jasa</w:t>
+      </w:r>
+      <w:proofErr w:type="spellEnd"/>
+      <w:r>
+        <w:rPr>
+          <w:rFonts w:ascii="Arial" w:hAnsi="Arial" w:cs="Arial"/>
+          <w:sz w:val="24"/>
+          <w:szCs w:val="24"/>
+        </w:rPr>
+        <w:t xml:space="preserve"> yang </w:t>
+      </w:r>
+      <w:proofErr w:type="spellStart"/>
+      <w:r>
+        <w:rPr>
+          <w:rFonts w:ascii="Arial" w:hAnsi="Arial" w:cs="Arial"/>
+          <w:sz w:val="24"/>
+          <w:szCs w:val="24"/>
+        </w:rPr>
+        <w:t>berminat</w:t>
+      </w:r>
+      <w:proofErr w:type="spellEnd"/>
+      <w:r>
+        <w:rPr>
+          <w:rFonts w:ascii="Arial" w:hAnsi="Arial" w:cs="Arial"/>
+          <w:sz w:val="24"/>
+          <w:szCs w:val="24"/>
+        </w:rPr>
+        <w:t xml:space="preserve"> </w:t>
+      </w:r>
+      <w:proofErr w:type="spellStart"/>
+      <w:r>
+        <w:rPr>
+          <w:rFonts w:ascii="Arial" w:hAnsi="Arial" w:cs="Arial"/>
+          <w:sz w:val="24"/>
+          <w:szCs w:val="24"/>
+        </w:rPr>
+        <w:t>dapat</w:t>
+      </w:r>
+      <w:proofErr w:type="spellEnd"/>
+      <w:r>
+        <w:rPr>
+          <w:rFonts w:ascii="Arial" w:hAnsi="Arial" w:cs="Arial"/>
+          <w:sz w:val="24"/>
+          <w:szCs w:val="24"/>
+        </w:rPr>
+        <w:t xml:space="preserve"> </w:t>
+      </w:r>
+      <w:proofErr w:type="spellStart"/>
+      <w:r>
+        <w:rPr>
+          <w:rFonts w:ascii="Arial" w:hAnsi="Arial" w:cs="Arial"/>
+          <w:sz w:val="24"/>
+          <w:szCs w:val="24"/>
+        </w:rPr>
+        <w:t>mendaftarkan</w:t>
+      </w:r>
+      <w:proofErr w:type="spellEnd"/>
+      <w:r>
+        <w:rPr>
+          <w:rFonts w:ascii="Arial" w:hAnsi="Arial" w:cs="Arial"/>
+          <w:sz w:val="24"/>
+          <w:szCs w:val="24"/>
+        </w:rPr>
+        <w:t xml:space="preserve"> </w:t>
+      </w:r>
+      <w:proofErr w:type="spellStart"/>
+      <w:r>
+        <w:rPr>
+          <w:rFonts w:ascii="Arial" w:hAnsi="Arial" w:cs="Arial"/>
+          <w:sz w:val="24"/>
+          <w:szCs w:val="24"/>
+        </w:rPr>
+        <w:t>dengan</w:t>
+      </w:r>
+      <w:proofErr w:type="spellEnd"/>
+      <w:r>
+        <w:rPr>
+          <w:rFonts w:ascii="Arial" w:hAnsi="Arial" w:cs="Arial"/>
+          <w:sz w:val="24"/>
+          <w:szCs w:val="24"/>
+        </w:rPr>
+        <w:t xml:space="preserve"> </w:t>
+      </w:r>
+      <w:proofErr w:type="spellStart"/>
+      <w:r>
+        <w:rPr>
+          <w:rFonts w:ascii="Arial" w:hAnsi="Arial" w:cs="Arial"/>
+          <w:sz w:val="24"/>
+          <w:szCs w:val="24"/>
+        </w:rPr>
+        <w:t>syarat</w:t>
+      </w:r>
+      <w:proofErr w:type="spellEnd"/>
+      <w:r>
+        <w:rPr>
+          <w:rFonts w:ascii="Arial" w:hAnsi="Arial" w:cs="Arial"/>
+          <w:sz w:val="24"/>
+          <w:szCs w:val="24"/>
+        </w:rPr>
+        <w:t xml:space="preserve"> </w:t>
+      </w:r>
+      <w:proofErr w:type="spellStart"/>
+      <w:r>
+        <w:rPr>
+          <w:rFonts w:ascii="Arial" w:hAnsi="Arial" w:cs="Arial"/>
+          <w:sz w:val="24"/>
+          <w:szCs w:val="24"/>
+        </w:rPr>
+        <w:t>sebagai</w:t>
+      </w:r>
+      <w:proofErr w:type="spellEnd"/>
+      <w:r>
+        <w:rPr>
+          <w:rFonts w:ascii="Arial" w:hAnsi="Arial" w:cs="Arial"/>
+          <w:sz w:val="24"/>
+          <w:szCs w:val="24"/>
+        </w:rPr>
+        <w:t xml:space="preserve"> </w:t>
+      </w:r>
+      <w:proofErr w:type="spellStart"/>
+      <w:r>
+        <w:rPr>
+          <w:rFonts w:ascii="Arial" w:hAnsi="Arial" w:cs="Arial"/>
+          <w:sz w:val="24"/>
+          <w:szCs w:val="24"/>
+        </w:rPr>
+        <w:t>berikut</w:t>
+      </w:r>
+      <w:proofErr w:type="spellEnd"/>
+      <w:r>
+        <w:rPr>
+          <w:rFonts w:ascii="Arial" w:hAnsi="Arial" w:cs="Arial"/>
+          <w:sz w:val="24"/>
+          <w:szCs w:val="24"/>
+        </w:rPr>
+        <w:t>:</w:t>
       </w:r>
     </w:p>
     <w:p>
@@ -1121,7 +2310,29 @@
           <w:szCs w:val="24"/>
           <w:highlight w:val="yellow"/>
         </w:rPr>
-        <w:t>#syaratmengikutilelang#</w:t>
+        <w:t>#</w:t>
+      </w:r>
+      <w:proofErr w:type="spellStart"/>
+      <w:proofErr w:type="gramStart"/>
+      <w:r>
+        <w:rPr>
+          <w:rFonts w:ascii="Arial" w:hAnsi="Arial" w:cs="Arial"/>
+          <w:sz w:val="24"/>
+          <w:szCs w:val="24"/>
+          <w:highlight w:val="yellow"/>
+        </w:rPr>
+        <w:t>syaratmengikutilelang</w:t>
+      </w:r>
+      <w:proofErr w:type="spellEnd"/>
+      <w:proofErr w:type="gramEnd"/>
+      <w:r>
+        <w:rPr>
+          <w:rFonts w:ascii="Arial" w:hAnsi="Arial" w:cs="Arial"/>
+          <w:sz w:val="24"/>
+          <w:szCs w:val="24"/>
+          <w:highlight w:val="yellow"/>
+        </w:rPr>
+        <w:t>#</w:t>
       </w:r>
     </w:p>
     <w:p>
@@ -1145,14 +2356,106 @@
           <w:szCs w:val="24"/>
         </w:rPr>
       </w:pPr>
-      <w:r>
-        <w:rPr>
-          <w:rFonts w:ascii="Arial" w:hAnsi="Arial" w:cs="Arial"/>
-          <w:sz w:val="24"/>
-          <w:szCs w:val="24"/>
-        </w:rPr>
-        <w:t>Memiliki Ijin Usaha sesuai bidangnya yang masih berlaku</w:t>
-      </w:r>
+      <w:proofErr w:type="spellStart"/>
+      <w:r>
+        <w:rPr>
+          <w:rFonts w:ascii="Arial" w:hAnsi="Arial" w:cs="Arial"/>
+          <w:sz w:val="24"/>
+          <w:szCs w:val="24"/>
+        </w:rPr>
+        <w:t>Memiliki</w:t>
+      </w:r>
+      <w:proofErr w:type="spellEnd"/>
+      <w:r>
+        <w:rPr>
+          <w:rFonts w:ascii="Arial" w:hAnsi="Arial" w:cs="Arial"/>
+          <w:sz w:val="24"/>
+          <w:szCs w:val="24"/>
+        </w:rPr>
+        <w:t xml:space="preserve"> </w:t>
+      </w:r>
+      <w:proofErr w:type="spellStart"/>
+      <w:r>
+        <w:rPr>
+          <w:rFonts w:ascii="Arial" w:hAnsi="Arial" w:cs="Arial"/>
+          <w:sz w:val="24"/>
+          <w:szCs w:val="24"/>
+        </w:rPr>
+        <w:t>Ijin</w:t>
+      </w:r>
+      <w:proofErr w:type="spellEnd"/>
+      <w:r>
+        <w:rPr>
+          <w:rFonts w:ascii="Arial" w:hAnsi="Arial" w:cs="Arial"/>
+          <w:sz w:val="24"/>
+          <w:szCs w:val="24"/>
+        </w:rPr>
+        <w:t xml:space="preserve"> Usaha </w:t>
+      </w:r>
+      <w:proofErr w:type="spellStart"/>
+      <w:r>
+        <w:rPr>
+          <w:rFonts w:ascii="Arial" w:hAnsi="Arial" w:cs="Arial"/>
+          <w:sz w:val="24"/>
+          <w:szCs w:val="24"/>
+        </w:rPr>
+        <w:t>sesuai</w:t>
+      </w:r>
+      <w:proofErr w:type="spellEnd"/>
+      <w:r>
+        <w:rPr>
+          <w:rFonts w:ascii="Arial" w:hAnsi="Arial" w:cs="Arial"/>
+          <w:sz w:val="24"/>
+          <w:szCs w:val="24"/>
+        </w:rPr>
+        <w:t xml:space="preserve"> </w:t>
+      </w:r>
+      <w:proofErr w:type="spellStart"/>
+      <w:r>
+        <w:rPr>
+          <w:rFonts w:ascii="Arial" w:hAnsi="Arial" w:cs="Arial"/>
+          <w:sz w:val="24"/>
+          <w:szCs w:val="24"/>
+        </w:rPr>
+        <w:t>bidangnya</w:t>
+      </w:r>
+      <w:proofErr w:type="spellEnd"/>
+      <w:r>
+        <w:rPr>
+          <w:rFonts w:ascii="Arial" w:hAnsi="Arial" w:cs="Arial"/>
+          <w:sz w:val="24"/>
+          <w:szCs w:val="24"/>
+        </w:rPr>
+        <w:t xml:space="preserve"> yang </w:t>
+      </w:r>
+      <w:proofErr w:type="spellStart"/>
+      <w:r>
+        <w:rPr>
+          <w:rFonts w:ascii="Arial" w:hAnsi="Arial" w:cs="Arial"/>
+          <w:sz w:val="24"/>
+          <w:szCs w:val="24"/>
+        </w:rPr>
+        <w:t>masih</w:t>
+      </w:r>
+      <w:proofErr w:type="spellEnd"/>
+      <w:r>
+        <w:rPr>
+          <w:rFonts w:ascii="Arial" w:hAnsi="Arial" w:cs="Arial"/>
+          <w:sz w:val="24"/>
+          <w:szCs w:val="24"/>
+        </w:rPr>
+        <w:t xml:space="preserve"> </w:t>
+      </w:r>
+      <w:proofErr w:type="spellStart"/>
+      <w:r>
+        <w:rPr>
+          <w:rFonts w:ascii="Arial" w:hAnsi="Arial" w:cs="Arial"/>
+          <w:sz w:val="24"/>
+          <w:szCs w:val="24"/>
+        </w:rPr>
+        <w:t>berlaku</w:t>
+      </w:r>
+      <w:proofErr w:type="spellEnd"/>
     </w:p>
     <w:p>
       <w:pPr>
@@ -1175,14 +2478,250 @@
           <w:szCs w:val="24"/>
         </w:rPr>
       </w:pPr>
-      <w:r>
-        <w:rPr>
-          <w:rFonts w:ascii="Arial" w:hAnsi="Arial" w:cs="Arial"/>
-          <w:sz w:val="24"/>
-          <w:szCs w:val="24"/>
-        </w:rPr>
-        <w:t>Bagi yang diwakilkan agar membawa Surat Kuasa dari Pemimpin Perusahaan pada saat mendaftar yang ditandatangani diatas materai Rp6000,00</w:t>
-      </w:r>
+      <w:proofErr w:type="spellStart"/>
+      <w:r>
+        <w:rPr>
+          <w:rFonts w:ascii="Arial" w:hAnsi="Arial" w:cs="Arial"/>
+          <w:sz w:val="24"/>
+          <w:szCs w:val="24"/>
+        </w:rPr>
+        <w:t>Bagi</w:t>
+      </w:r>
+      <w:proofErr w:type="spellEnd"/>
+      <w:r>
+        <w:rPr>
+          <w:rFonts w:ascii="Arial" w:hAnsi="Arial" w:cs="Arial"/>
+          <w:sz w:val="24"/>
+          <w:szCs w:val="24"/>
+        </w:rPr>
+        <w:t xml:space="preserve"> yang </w:t>
+      </w:r>
+      <w:proofErr w:type="spellStart"/>
+      <w:r>
+        <w:rPr>
+          <w:rFonts w:ascii="Arial" w:hAnsi="Arial" w:cs="Arial"/>
+          <w:sz w:val="24"/>
+          <w:szCs w:val="24"/>
+        </w:rPr>
+        <w:t>diwakilkan</w:t>
+      </w:r>
+      <w:proofErr w:type="spellEnd"/>
+      <w:r>
+        <w:rPr>
+          <w:rFonts w:ascii="Arial" w:hAnsi="Arial" w:cs="Arial"/>
+          <w:sz w:val="24"/>
+          <w:szCs w:val="24"/>
+        </w:rPr>
+        <w:t xml:space="preserve"> agar </w:t>
+      </w:r>
+      <w:proofErr w:type="spellStart"/>
+      <w:r>
+        <w:rPr>
+          <w:rFonts w:ascii="Arial" w:hAnsi="Arial" w:cs="Arial"/>
+          <w:sz w:val="24"/>
+          <w:szCs w:val="24"/>
+        </w:rPr>
+        <w:t>membawa</w:t>
+      </w:r>
+      <w:proofErr w:type="spellEnd"/>
+      <w:r>
+        <w:rPr>
+          <w:rFonts w:ascii="Arial" w:hAnsi="Arial" w:cs="Arial"/>
+          <w:sz w:val="24"/>
+          <w:szCs w:val="24"/>
+        </w:rPr>
+        <w:t xml:space="preserve"> </w:t>
+      </w:r>
+      <w:proofErr w:type="spellStart"/>
+      <w:r>
+        <w:rPr>
+          <w:rFonts w:ascii="Arial" w:hAnsi="Arial" w:cs="Arial"/>
+          <w:sz w:val="24"/>
+          <w:szCs w:val="24"/>
+        </w:rPr>
+        <w:t>Surat</w:t>
+      </w:r>
+      <w:proofErr w:type="spellEnd"/>
+      <w:r>
+        <w:rPr>
+          <w:rFonts w:ascii="Arial" w:hAnsi="Arial" w:cs="Arial"/>
+          <w:sz w:val="24"/>
+          <w:szCs w:val="24"/>
+        </w:rPr>
+        <w:t xml:space="preserve"> </w:t>
+      </w:r>
+      <w:proofErr w:type="spellStart"/>
+      <w:r>
+        <w:rPr>
+          <w:rFonts w:ascii="Arial" w:hAnsi="Arial" w:cs="Arial"/>
+          <w:sz w:val="24"/>
+          <w:szCs w:val="24"/>
+        </w:rPr>
+        <w:t>Kuasa</w:t>
+      </w:r>
+      <w:proofErr w:type="spellEnd"/>
+      <w:r>
+        <w:rPr>
+          <w:rFonts w:ascii="Arial" w:hAnsi="Arial" w:cs="Arial"/>
+          <w:sz w:val="24"/>
+          <w:szCs w:val="24"/>
+        </w:rPr>
+        <w:t xml:space="preserve"> </w:t>
+      </w:r>
+      <w:proofErr w:type="spellStart"/>
+      <w:r>
+        <w:rPr>
+          <w:rFonts w:ascii="Arial" w:hAnsi="Arial" w:cs="Arial"/>
+          <w:sz w:val="24"/>
+          <w:szCs w:val="24"/>
+        </w:rPr>
+        <w:t>dari</w:t>
+      </w:r>
+      <w:proofErr w:type="spellEnd"/>
+      <w:r>
+        <w:rPr>
+          <w:rFonts w:ascii="Arial" w:hAnsi="Arial" w:cs="Arial"/>
+          <w:sz w:val="24"/>
+          <w:szCs w:val="24"/>
+        </w:rPr>
+        <w:t xml:space="preserve"> </w:t>
+      </w:r>
+      <w:proofErr w:type="spellStart"/>
+      <w:r>
+        <w:rPr>
+          <w:rFonts w:ascii="Arial" w:hAnsi="Arial" w:cs="Arial"/>
+          <w:sz w:val="24"/>
+          <w:szCs w:val="24"/>
+        </w:rPr>
+        <w:t>Pemimpin</w:t>
+      </w:r>
+      <w:proofErr w:type="spellEnd"/>
+      <w:r>
+        <w:rPr>
+          <w:rFonts w:ascii="Arial" w:hAnsi="Arial" w:cs="Arial"/>
+          <w:sz w:val="24"/>
+          <w:szCs w:val="24"/>
+        </w:rPr>
+        <w:t xml:space="preserve"> Perusahaan </w:t>
+      </w:r>
+      <w:proofErr w:type="spellStart"/>
+      <w:r>
+        <w:rPr>
+          <w:rFonts w:ascii="Arial" w:hAnsi="Arial" w:cs="Arial"/>
+          <w:sz w:val="24"/>
+          <w:szCs w:val="24"/>
+        </w:rPr>
+        <w:t>pada</w:t>
+      </w:r>
+      <w:proofErr w:type="spellEnd"/>
+      <w:r>
+        <w:rPr>
+          <w:rFonts w:ascii="Arial" w:hAnsi="Arial" w:cs="Arial"/>
+          <w:sz w:val="24"/>
+          <w:szCs w:val="24"/>
+        </w:rPr>
+        <w:t xml:space="preserve"> </w:t>
+      </w:r>
+      <w:proofErr w:type="spellStart"/>
+      <w:r>
+        <w:rPr>
+          <w:rFonts w:ascii="Arial" w:hAnsi="Arial" w:cs="Arial"/>
+          <w:sz w:val="24"/>
+          <w:szCs w:val="24"/>
+        </w:rPr>
+        <w:t>saat</w:t>
+      </w:r>
+      <w:proofErr w:type="spellEnd"/>
+      <w:r>
+        <w:rPr>
+          <w:rFonts w:ascii="Arial" w:hAnsi="Arial" w:cs="Arial"/>
+          <w:sz w:val="24"/>
+          <w:szCs w:val="24"/>
+        </w:rPr>
+        <w:t xml:space="preserve"> </w:t>
+      </w:r>
+      <w:proofErr w:type="spellStart"/>
+      <w:r>
+        <w:rPr>
+          <w:rFonts w:ascii="Arial" w:hAnsi="Arial" w:cs="Arial"/>
+          <w:sz w:val="24"/>
+          <w:szCs w:val="24"/>
+        </w:rPr>
+        <w:t>mendaftar</w:t>
+      </w:r>
+      <w:proofErr w:type="spellEnd"/>
+      <w:r>
+        <w:rPr>
+          <w:rFonts w:ascii="Arial" w:hAnsi="Arial" w:cs="Arial"/>
+          <w:sz w:val="24"/>
+          <w:szCs w:val="24"/>
+        </w:rPr>
+        <w:t xml:space="preserve"> yang </w:t>
+      </w:r>
+      <w:proofErr w:type="spellStart"/>
+      <w:r>
+        <w:rPr>
+          <w:rFonts w:ascii="Arial" w:hAnsi="Arial" w:cs="Arial"/>
+          <w:sz w:val="24"/>
+          <w:szCs w:val="24"/>
+        </w:rPr>
+        <w:t>ditandatangani</w:t>
+      </w:r>
+      <w:proofErr w:type="spellEnd"/>
+      <w:r>
+        <w:rPr>
+          <w:rFonts w:ascii="Arial" w:hAnsi="Arial" w:cs="Arial"/>
+          <w:sz w:val="24"/>
+          <w:szCs w:val="24"/>
+        </w:rPr>
+        <w:t xml:space="preserve"> </w:t>
+      </w:r>
+      <w:proofErr w:type="spellStart"/>
+      <w:r>
+        <w:rPr>
+          <w:rFonts w:ascii="Arial" w:hAnsi="Arial" w:cs="Arial"/>
+          <w:sz w:val="24"/>
+          <w:szCs w:val="24"/>
+        </w:rPr>
+        <w:t>diatas</w:t>
+      </w:r>
+      <w:proofErr w:type="spellEnd"/>
+      <w:r>
+        <w:rPr>
+          <w:rFonts w:ascii="Arial" w:hAnsi="Arial" w:cs="Arial"/>
+          <w:sz w:val="24"/>
+          <w:szCs w:val="24"/>
+        </w:rPr>
+        <w:t xml:space="preserve"> </w:t>
+      </w:r>
+      <w:proofErr w:type="spellStart"/>
+      <w:r>
+        <w:rPr>
+          <w:rFonts w:ascii="Arial" w:hAnsi="Arial" w:cs="Arial"/>
+          <w:sz w:val="24"/>
+          <w:szCs w:val="24"/>
+        </w:rPr>
+        <w:t>materai</w:t>
+      </w:r>
+      <w:proofErr w:type="spellEnd"/>
+      <w:r>
+        <w:rPr>
+          <w:rFonts w:ascii="Arial" w:hAnsi="Arial" w:cs="Arial"/>
+          <w:sz w:val="24"/>
+          <w:szCs w:val="24"/>
+        </w:rPr>
+        <w:t xml:space="preserve"> Rp6000</w:t>
+      </w:r>
+      <w:proofErr w:type="gramStart"/>
+      <w:r>
+        <w:rPr>
+          <w:rFonts w:ascii="Arial" w:hAnsi="Arial" w:cs="Arial"/>
+          <w:sz w:val="24"/>
+          <w:szCs w:val="24"/>
+        </w:rPr>
+        <w:t>,00</w:t>
+      </w:r>
+      <w:proofErr w:type="gramEnd"/>
     </w:p>
     <w:p>
       <w:pPr>
@@ -1205,14 +2744,52 @@
           <w:szCs w:val="24"/>
         </w:rPr>
       </w:pPr>
-      <w:r>
-        <w:rPr>
-          <w:rFonts w:ascii="Arial" w:hAnsi="Arial" w:cs="Arial"/>
-          <w:sz w:val="24"/>
-          <w:szCs w:val="24"/>
-        </w:rPr>
-        <w:t>Membawa Print Out Tanda Pendaftaran</w:t>
-      </w:r>
+      <w:proofErr w:type="spellStart"/>
+      <w:r>
+        <w:rPr>
+          <w:rFonts w:ascii="Arial" w:hAnsi="Arial" w:cs="Arial"/>
+          <w:sz w:val="24"/>
+          <w:szCs w:val="24"/>
+        </w:rPr>
+        <w:t>Membawa</w:t>
+      </w:r>
+      <w:proofErr w:type="spellEnd"/>
+      <w:r>
+        <w:rPr>
+          <w:rFonts w:ascii="Arial" w:hAnsi="Arial" w:cs="Arial"/>
+          <w:sz w:val="24"/>
+          <w:szCs w:val="24"/>
+        </w:rPr>
+        <w:t xml:space="preserve"> Print Out </w:t>
+      </w:r>
+      <w:proofErr w:type="spellStart"/>
+      <w:r>
+        <w:rPr>
+          <w:rFonts w:ascii="Arial" w:hAnsi="Arial" w:cs="Arial"/>
+          <w:sz w:val="24"/>
+          <w:szCs w:val="24"/>
+        </w:rPr>
+        <w:t>Tanda</w:t>
+      </w:r>
+      <w:proofErr w:type="spellEnd"/>
+      <w:r>
+        <w:rPr>
+          <w:rFonts w:ascii="Arial" w:hAnsi="Arial" w:cs="Arial"/>
+          <w:sz w:val="24"/>
+          <w:szCs w:val="24"/>
+        </w:rPr>
+        <w:t xml:space="preserve"> </w:t>
+      </w:r>
+      <w:proofErr w:type="spellStart"/>
+      <w:r>
+        <w:rPr>
+          <w:rFonts w:ascii="Arial" w:hAnsi="Arial" w:cs="Arial"/>
+          <w:sz w:val="24"/>
+          <w:szCs w:val="24"/>
+        </w:rPr>
+        <w:t>Pendaftaran</w:t>
+      </w:r>
+      <w:proofErr w:type="spellEnd"/>
     </w:p>
     <w:p>
       <w:pPr>
@@ -1235,14 +2812,88 @@
           <w:szCs w:val="24"/>
         </w:rPr>
       </w:pPr>
-      <w:r>
-        <w:rPr>
-          <w:rFonts w:ascii="Arial" w:hAnsi="Arial" w:cs="Arial"/>
-          <w:sz w:val="24"/>
-          <w:szCs w:val="24"/>
-        </w:rPr>
-        <w:t>Membeli dokumen pengadaan sebesar Rp500.000,00</w:t>
-      </w:r>
+      <w:proofErr w:type="spellStart"/>
+      <w:r>
+        <w:rPr>
+          <w:rFonts w:ascii="Arial" w:hAnsi="Arial" w:cs="Arial"/>
+          <w:sz w:val="24"/>
+          <w:szCs w:val="24"/>
+        </w:rPr>
+        <w:t>Membeli</w:t>
+      </w:r>
+      <w:proofErr w:type="spellEnd"/>
+      <w:r>
+        <w:rPr>
+          <w:rFonts w:ascii="Arial" w:hAnsi="Arial" w:cs="Arial"/>
+          <w:sz w:val="24"/>
+          <w:szCs w:val="24"/>
+        </w:rPr>
+        <w:t xml:space="preserve"> </w:t>
+      </w:r>
+      <w:proofErr w:type="spellStart"/>
+      <w:r>
+        <w:rPr>
+          <w:rFonts w:ascii="Arial" w:hAnsi="Arial" w:cs="Arial"/>
+          <w:sz w:val="24"/>
+          <w:szCs w:val="24"/>
+        </w:rPr>
+        <w:t>dokumen</w:t>
+      </w:r>
+      <w:proofErr w:type="spellEnd"/>
+      <w:r>
+        <w:rPr>
+          <w:rFonts w:ascii="Arial" w:hAnsi="Arial" w:cs="Arial"/>
+          <w:sz w:val="24"/>
+          <w:szCs w:val="24"/>
+        </w:rPr>
+        <w:t xml:space="preserve"> </w:t>
+      </w:r>
+      <w:proofErr w:type="spellStart"/>
+      <w:r>
+        <w:rPr>
+          <w:rFonts w:ascii="Arial" w:hAnsi="Arial" w:cs="Arial"/>
+          <w:sz w:val="24"/>
+          <w:szCs w:val="24"/>
+        </w:rPr>
+        <w:t>pengadaan</w:t>
+      </w:r>
+      <w:proofErr w:type="spellEnd"/>
+      <w:r>
+        <w:rPr>
+          <w:rFonts w:ascii="Arial" w:hAnsi="Arial" w:cs="Arial"/>
+          <w:sz w:val="24"/>
+          <w:szCs w:val="24"/>
+        </w:rPr>
+        <w:t xml:space="preserve"> </w:t>
+      </w:r>
+      <w:proofErr w:type="spellStart"/>
+      <w:r>
+        <w:rPr>
+          <w:rFonts w:ascii="Arial" w:hAnsi="Arial" w:cs="Arial"/>
+          <w:sz w:val="24"/>
+          <w:szCs w:val="24"/>
+        </w:rPr>
+        <w:t>sebesar</w:t>
+      </w:r>
+      <w:proofErr w:type="spellEnd"/>
+      <w:r>
+        <w:rPr>
+          <w:rFonts w:ascii="Arial" w:hAnsi="Arial" w:cs="Arial"/>
+          <w:sz w:val="24"/>
+          <w:szCs w:val="24"/>
+        </w:rPr>
+        <w:t xml:space="preserve"> Rp500.000</w:t>
+      </w:r>
+      <w:proofErr w:type="gramStart"/>
+      <w:r>
+        <w:rPr>
+          <w:rFonts w:ascii="Arial" w:hAnsi="Arial" w:cs="Arial"/>
+          <w:sz w:val="24"/>
+          <w:szCs w:val="24"/>
+        </w:rPr>
+        <w:t>,00</w:t>
+      </w:r>
+      <w:proofErr w:type="gramEnd"/>
     </w:p>
     <w:p>
       <w:pPr>
@@ -1277,38 +2928,168 @@
           <w:szCs w:val="24"/>
         </w:rPr>
       </w:pPr>
-      <w:r>
-        <w:rPr>
-          <w:rFonts w:ascii="Arial" w:hAnsi="Arial" w:cs="Arial"/>
-          <w:sz w:val="24"/>
-          <w:szCs w:val="24"/>
-        </w:rPr>
-        <w:t>Pengumuman ini dapat diliha</w:t>
-      </w:r>
-      <w:r>
-        <w:rPr>
-          <w:rFonts w:ascii="Arial" w:hAnsi="Arial" w:cs="Arial"/>
-          <w:sz w:val="24"/>
-          <w:szCs w:val="24"/>
-        </w:rPr>
-        <w:t xml:space="preserve">t </w:t>
-      </w:r>
-      <w:r>
-        <w:rPr>
-          <w:rFonts w:ascii="Arial" w:hAnsi="Arial" w:cs="Arial"/>
-          <w:sz w:val="24"/>
-          <w:szCs w:val="24"/>
-          <w:highlight w:val="cyan"/>
-        </w:rPr>
-        <w:t>#tempatpendaftaran2#</w:t>
-      </w:r>
-      <w:r>
-        <w:rPr>
-          <w:rFonts w:ascii="Arial" w:hAnsi="Arial" w:cs="Arial"/>
-          <w:sz w:val="24"/>
-          <w:szCs w:val="24"/>
-        </w:rPr>
-        <w:t xml:space="preserve"> di papan pengumuman PT PLN (Persero).</w:t>
+      <w:proofErr w:type="spellStart"/>
+      <w:r>
+        <w:rPr>
+          <w:rFonts w:ascii="Arial" w:hAnsi="Arial" w:cs="Arial"/>
+          <w:sz w:val="24"/>
+          <w:szCs w:val="24"/>
+        </w:rPr>
+        <w:t>Pengumuman</w:t>
+      </w:r>
+      <w:proofErr w:type="spellEnd"/>
+      <w:r>
+        <w:rPr>
+          <w:rFonts w:ascii="Arial" w:hAnsi="Arial" w:cs="Arial"/>
+          <w:sz w:val="24"/>
+          <w:szCs w:val="24"/>
+        </w:rPr>
+        <w:t xml:space="preserve"> </w:t>
+      </w:r>
+      <w:proofErr w:type="spellStart"/>
+      <w:r>
+        <w:rPr>
+          <w:rFonts w:ascii="Arial" w:hAnsi="Arial" w:cs="Arial"/>
+          <w:sz w:val="24"/>
+          <w:szCs w:val="24"/>
+        </w:rPr>
+        <w:t>ini</w:t>
+      </w:r>
+      <w:proofErr w:type="spellEnd"/>
+      <w:r>
+        <w:rPr>
+          <w:rFonts w:ascii="Arial" w:hAnsi="Arial" w:cs="Arial"/>
+          <w:sz w:val="24"/>
+          <w:szCs w:val="24"/>
+        </w:rPr>
+        <w:t xml:space="preserve"> </w:t>
+      </w:r>
+      <w:proofErr w:type="spellStart"/>
+      <w:r>
+        <w:rPr>
+          <w:rFonts w:ascii="Arial" w:hAnsi="Arial" w:cs="Arial"/>
+          <w:sz w:val="24"/>
+          <w:szCs w:val="24"/>
+        </w:rPr>
+        <w:t>dapat</w:t>
+      </w:r>
+      <w:proofErr w:type="spellEnd"/>
+      <w:r>
+        <w:rPr>
+          <w:rFonts w:ascii="Arial" w:hAnsi="Arial" w:cs="Arial"/>
+          <w:sz w:val="24"/>
+          <w:szCs w:val="24"/>
+        </w:rPr>
+        <w:t xml:space="preserve"> </w:t>
+      </w:r>
+      <w:proofErr w:type="spellStart"/>
+      <w:r>
+        <w:rPr>
+          <w:rFonts w:ascii="Arial" w:hAnsi="Arial" w:cs="Arial"/>
+          <w:sz w:val="24"/>
+          <w:szCs w:val="24"/>
+        </w:rPr>
+        <w:t>dilihat</w:t>
+      </w:r>
+      <w:proofErr w:type="spellEnd"/>
+      <w:r>
+        <w:rPr>
+          <w:rFonts w:ascii="Arial" w:hAnsi="Arial" w:cs="Arial"/>
+          <w:sz w:val="24"/>
+          <w:szCs w:val="24"/>
+        </w:rPr>
+        <w:t xml:space="preserve"> di website </w:t>
+      </w:r>
+      <w:hyperlink r:id="rId9" w:history="1">
+        <w:r>
+          <w:rPr>
+            <w:rStyle w:val="Hyperlink"/>
+            <w:rFonts w:ascii="Arial" w:hAnsi="Arial" w:cs="Arial"/>
+            <w:sz w:val="24"/>
+            <w:szCs w:val="24"/>
+          </w:rPr>
+          <w:t>http://eproc.pln.co.id</w:t>
+        </w:r>
+      </w:hyperlink>
+      <w:r>
+        <w:rPr>
+          <w:rFonts w:ascii="Arial" w:hAnsi="Arial" w:cs="Arial"/>
+          <w:sz w:val="24"/>
+          <w:szCs w:val="24"/>
+        </w:rPr>
+        <w:t xml:space="preserve"> </w:t>
+      </w:r>
+      <w:proofErr w:type="spellStart"/>
+      <w:r>
+        <w:rPr>
+          <w:rFonts w:ascii="Arial" w:hAnsi="Arial" w:cs="Arial"/>
+          <w:sz w:val="24"/>
+          <w:szCs w:val="24"/>
+        </w:rPr>
+        <w:t>atau</w:t>
+      </w:r>
+      <w:proofErr w:type="spellEnd"/>
+      <w:r>
+        <w:rPr>
+          <w:rFonts w:ascii="Arial" w:hAnsi="Arial" w:cs="Arial"/>
+          <w:sz w:val="24"/>
+          <w:szCs w:val="24"/>
+        </w:rPr>
+        <w:t xml:space="preserve"> di </w:t>
+      </w:r>
+      <w:proofErr w:type="spellStart"/>
+      <w:r>
+        <w:rPr>
+          <w:rFonts w:ascii="Arial" w:hAnsi="Arial" w:cs="Arial"/>
+          <w:sz w:val="24"/>
+          <w:szCs w:val="24"/>
+        </w:rPr>
+        <w:t>papan</w:t>
+      </w:r>
+      <w:proofErr w:type="spellEnd"/>
+      <w:r>
+        <w:rPr>
+          <w:rFonts w:ascii="Arial" w:hAnsi="Arial" w:cs="Arial"/>
+          <w:sz w:val="24"/>
+          <w:szCs w:val="24"/>
+        </w:rPr>
+        <w:t xml:space="preserve"> </w:t>
+      </w:r>
+      <w:proofErr w:type="spellStart"/>
+      <w:r>
+        <w:rPr>
+          <w:rFonts w:ascii="Arial" w:hAnsi="Arial" w:cs="Arial"/>
+          <w:sz w:val="24"/>
+          <w:szCs w:val="24"/>
+        </w:rPr>
+        <w:t>pengumuman</w:t>
+      </w:r>
+      <w:proofErr w:type="spellEnd"/>
+      <w:r>
+        <w:rPr>
+          <w:rFonts w:ascii="Arial" w:hAnsi="Arial" w:cs="Arial"/>
+          <w:sz w:val="24"/>
+          <w:szCs w:val="24"/>
+        </w:rPr>
+        <w:t xml:space="preserve"> PT PLN (</w:t>
+      </w:r>
+      <w:proofErr w:type="spellStart"/>
+      <w:r>
+        <w:rPr>
+          <w:rFonts w:ascii="Arial" w:hAnsi="Arial" w:cs="Arial"/>
+          <w:sz w:val="24"/>
+          <w:szCs w:val="24"/>
+        </w:rPr>
+        <w:t>Persero</w:t>
+      </w:r>
+      <w:proofErr w:type="spellEnd"/>
+      <w:r>
+        <w:rPr>
+          <w:rFonts w:ascii="Arial" w:hAnsi="Arial" w:cs="Arial"/>
+          <w:sz w:val="24"/>
+          <w:szCs w:val="24"/>
+        </w:rPr>
+        <w:t>).</w:t>
       </w:r>
     </w:p>
     <w:p>
@@ -1368,8 +3149,29 @@
           <w:szCs w:val="24"/>
           <w:highlight w:val="cyan"/>
         </w:rPr>
-        <w:lastRenderedPageBreak/>
-        <w:t>#tempat#</w:t>
+        <w:t>#</w:t>
+      </w:r>
+      <w:proofErr w:type="spellStart"/>
+      <w:proofErr w:type="gramStart"/>
+      <w:r>
+        <w:rPr>
+          <w:rFonts w:ascii="Arial" w:hAnsi="Arial" w:cs="Arial"/>
+          <w:sz w:val="24"/>
+          <w:szCs w:val="24"/>
+          <w:highlight w:val="cyan"/>
+        </w:rPr>
+        <w:t>tempat</w:t>
+      </w:r>
+      <w:proofErr w:type="spellEnd"/>
+      <w:proofErr w:type="gramEnd"/>
+      <w:r>
+        <w:rPr>
+          <w:rFonts w:ascii="Arial" w:hAnsi="Arial" w:cs="Arial"/>
+          <w:sz w:val="24"/>
+          <w:szCs w:val="24"/>
+          <w:highlight w:val="cyan"/>
+        </w:rPr>
+        <w:t>#</w:t>
       </w:r>
       <w:r>
         <w:rPr>
@@ -1386,7 +3188,27 @@
           <w:szCs w:val="24"/>
           <w:highlight w:val="yellow"/>
         </w:rPr>
-        <w:t>#tanggalsurat#</w:t>
+        <w:t>#</w:t>
+      </w:r>
+      <w:proofErr w:type="spellStart"/>
+      <w:r>
+        <w:rPr>
+          <w:rFonts w:ascii="Arial" w:hAnsi="Arial" w:cs="Arial"/>
+          <w:sz w:val="24"/>
+          <w:szCs w:val="24"/>
+          <w:highlight w:val="yellow"/>
+        </w:rPr>
+        <w:t>tanggalsurat</w:t>
+      </w:r>
+      <w:proofErr w:type="spellEnd"/>
+      <w:r>
+        <w:rPr>
+          <w:rFonts w:ascii="Arial" w:hAnsi="Arial" w:cs="Arial"/>
+          <w:sz w:val="24"/>
+          <w:szCs w:val="24"/>
+          <w:highlight w:val="yellow"/>
+        </w:rPr>
+        <w:t>#</w:t>
       </w:r>
     </w:p>
     <w:p>
@@ -1412,7 +3234,49 @@
           <w:szCs w:val="24"/>
           <w:highlight w:val="cyan"/>
         </w:rPr>
-        <w:t>#panitia/pejabat#</w:t>
+        <w:t>#</w:t>
+      </w:r>
+      <w:proofErr w:type="spellStart"/>
+      <w:proofErr w:type="gramStart"/>
+      <w:r>
+        <w:rPr>
+          <w:rFonts w:ascii="Arial" w:hAnsi="Arial" w:cs="Arial"/>
+          <w:sz w:val="24"/>
+          <w:szCs w:val="24"/>
+          <w:highlight w:val="cyan"/>
+        </w:rPr>
+        <w:t>panitia</w:t>
+      </w:r>
+      <w:proofErr w:type="spellEnd"/>
+      <w:proofErr w:type="gramEnd"/>
+      <w:r>
+        <w:rPr>
+          <w:rFonts w:ascii="Arial" w:hAnsi="Arial" w:cs="Arial"/>
+          <w:sz w:val="24"/>
+          <w:szCs w:val="24"/>
+          <w:highlight w:val="cyan"/>
+        </w:rPr>
+        <w:t>/</w:t>
+      </w:r>
+      <w:proofErr w:type="spellStart"/>
+      <w:r>
+        <w:rPr>
+          <w:rFonts w:ascii="Arial" w:hAnsi="Arial" w:cs="Arial"/>
+          <w:sz w:val="24"/>
+          <w:szCs w:val="24"/>
+          <w:highlight w:val="cyan"/>
+        </w:rPr>
+        <w:t>pejabat</w:t>
+      </w:r>
+      <w:proofErr w:type="spellEnd"/>
+      <w:r>
+        <w:rPr>
+          <w:rFonts w:ascii="Arial" w:hAnsi="Arial" w:cs="Arial"/>
+          <w:sz w:val="24"/>
+          <w:szCs w:val="24"/>
+          <w:highlight w:val="cyan"/>
+        </w:rPr>
+        <w:t>#</w:t>
       </w:r>
       <w:r>
         <w:rPr>
@@ -1669,11 +3533,33 @@
           <w:szCs w:val="24"/>
           <w:highlight w:val="cyan"/>
         </w:rPr>
-        <w:t>#namaketua#</w:t>
+        <w:t>#</w:t>
+      </w:r>
+      <w:proofErr w:type="spellStart"/>
+      <w:proofErr w:type="gramStart"/>
+      <w:r>
+        <w:rPr>
+          <w:rFonts w:ascii="Arial" w:hAnsi="Arial" w:cs="Arial"/>
+          <w:sz w:val="24"/>
+          <w:szCs w:val="24"/>
+          <w:highlight w:val="cyan"/>
+        </w:rPr>
+        <w:t>namaketua</w:t>
+      </w:r>
+      <w:proofErr w:type="spellEnd"/>
+      <w:proofErr w:type="gramEnd"/>
+      <w:r>
+        <w:rPr>
+          <w:rFonts w:ascii="Arial" w:hAnsi="Arial" w:cs="Arial"/>
+          <w:sz w:val="24"/>
+          <w:szCs w:val="24"/>
+          <w:highlight w:val="cyan"/>
+        </w:rPr>
+        <w:t>#</w:t>
       </w:r>
     </w:p>
     <w:sectPr>
-      <w:headerReference w:type="default" r:id="rId8"/>
+      <w:headerReference w:type="default" r:id="rId10"/>
       <w:pgSz w:w="11906" w:h="16838"/>
       <w:pgMar w:top="1440" w:right="1440" w:bottom="1440" w:left="1440" w:header="708" w:footer="708" w:gutter="0"/>
       <w:cols w:space="708"/>
@@ -1776,7 +3662,7 @@
           <v:imagedata r:id="rId1" o:title=""/>
           <w10:wrap type="topAndBottom"/>
         </v:shape>
-        <o:OLEObject Type="Embed" ProgID="PBrush" ShapeID="_x0000_s2049" DrawAspect="Content" ObjectID="_1308863154" r:id="rId2"/>
+        <o:OLEObject Type="Embed" ProgID="PBrush" ShapeID="_x0000_s2049" DrawAspect="Content" ObjectID="_1308864036" r:id="rId2"/>
       </w:pict>
     </w:r>
     <w:r>
@@ -1785,7 +3671,25 @@
         <w:b/>
         <w:sz w:val="20"/>
       </w:rPr>
-      <w:t>PT.  PLN  (Persero)</w:t>
+      <w:t>PT.  PLN  (</w:t>
+    </w:r>
+    <w:proofErr w:type="spellStart"/>
+    <w:r>
+      <w:rPr>
+        <w:rFonts w:ascii="Tahoma" w:hAnsi="Tahoma"/>
+        <w:b/>
+        <w:sz w:val="20"/>
+      </w:rPr>
+      <w:t>Persero</w:t>
+    </w:r>
+    <w:proofErr w:type="spellEnd"/>
+    <w:r>
+      <w:rPr>
+        <w:rFonts w:ascii="Tahoma" w:hAnsi="Tahoma"/>
+        <w:b/>
+        <w:sz w:val="20"/>
+      </w:rPr>
+      <w:t>)</w:t>
     </w:r>
     <w:r>
       <w:rPr>
@@ -2885,6 +4789,17 @@
       <w:contextualSpacing/>
     </w:pPr>
   </w:style>
+  <w:style w:type="character" w:styleId="Hyperlink">
+    <w:name w:val="Hyperlink"/>
+    <w:basedOn w:val="DefaultParagraphFont"/>
+    <w:uiPriority w:val="99"/>
+    <w:unhideWhenUsed/>
+    <w:rsid w:val="009D2B79"/>
+    <w:rPr>
+      <w:color w:val="0000FF" w:themeColor="hyperlink"/>
+      <w:u w:val="single"/>
+    </w:rPr>
+  </w:style>
 </w:styles>
 </file>
 
@@ -3141,6 +5056,17 @@
       <w:ind w:left="720"/>
       <w:contextualSpacing/>
     </w:pPr>
+  </w:style>
+  <w:style w:type="character" w:styleId="Hyperlink">
+    <w:name w:val="Hyperlink"/>
+    <w:basedOn w:val="DefaultParagraphFont"/>
+    <w:uiPriority w:val="99"/>
+    <w:unhideWhenUsed/>
+    <w:rsid w:val="009D2B79"/>
+    <w:rPr>
+      <w:color w:val="0000FF" w:themeColor="hyperlink"/>
+      <w:u w:val="single"/>
+    </w:rPr>
   </w:style>
 </w:styles>
 </file>

</xml_diff>

<commit_message>
surat pengumuman pelelangan udah bisa download brur
</commit_message>
<xml_diff>
--- a/templates/7a Surat Pengumuman Pelelangan.docx
+++ b/templates/7a Surat Pengumuman Pelelangan.docx
@@ -236,7 +236,6 @@
         </w:rPr>
         <w:t>#</w:t>
       </w:r>
-      <w:proofErr w:type="spellStart"/>
       <w:r>
         <w:rPr>
           <w:rFonts w:ascii="Arial" w:hAnsi="Arial" w:cs="Arial"/>
@@ -245,9 +244,8 @@
           <w:szCs w:val="24"/>
           <w:highlight w:val="cyan"/>
         </w:rPr>
-        <w:t>namapengadaan</w:t>
-      </w:r>
-      <w:proofErr w:type="spellEnd"/>
+        <w:t>namapengadaan1</w:t>
+      </w:r>
       <w:r>
         <w:rPr>
           <w:rFonts w:ascii="Arial" w:hAnsi="Arial" w:cs="Arial"/>
@@ -258,6 +256,8 @@
         </w:rPr>
         <w:t>#</w:t>
       </w:r>
+      <w:bookmarkStart w:id="0" w:name="_GoBack"/>
+      <w:bookmarkEnd w:id="0"/>
     </w:p>
     <w:p>
       <w:pPr>
@@ -947,7 +947,7 @@
           <w:rFonts w:ascii="Arial" w:hAnsi="Arial" w:cs="Arial"/>
           <w:sz w:val="24"/>
           <w:szCs w:val="24"/>
-          <w:highlight w:val="cyan"/>
+          <w:highlight w:val="red"/>
         </w:rPr>
         <w:t>#</w:t>
       </w:r>
@@ -957,7 +957,7 @@
           <w:rFonts w:ascii="Arial" w:hAnsi="Arial" w:cs="Arial"/>
           <w:sz w:val="24"/>
           <w:szCs w:val="24"/>
-          <w:highlight w:val="cyan"/>
+          <w:highlight w:val="red"/>
         </w:rPr>
         <w:t>bidangusaha</w:t>
       </w:r>
@@ -967,7 +967,7 @@
           <w:rFonts w:ascii="Arial" w:hAnsi="Arial" w:cs="Arial"/>
           <w:sz w:val="24"/>
           <w:szCs w:val="24"/>
-          <w:highlight w:val="cyan"/>
+          <w:highlight w:val="red"/>
         </w:rPr>
         <w:t>#</w:t>
       </w:r>
@@ -1046,7 +1046,7 @@
           <w:rFonts w:ascii="Arial" w:hAnsi="Arial" w:cs="Arial"/>
           <w:sz w:val="24"/>
           <w:szCs w:val="24"/>
-          <w:highlight w:val="cyan"/>
+          <w:highlight w:val="red"/>
         </w:rPr>
         <w:t>#</w:t>
       </w:r>
@@ -1056,7 +1056,7 @@
           <w:rFonts w:ascii="Arial" w:hAnsi="Arial" w:cs="Arial"/>
           <w:sz w:val="24"/>
           <w:szCs w:val="24"/>
-          <w:highlight w:val="cyan"/>
+          <w:highlight w:val="red"/>
         </w:rPr>
         <w:t>subbidangusaha</w:t>
       </w:r>
@@ -1066,7 +1066,7 @@
           <w:rFonts w:ascii="Arial" w:hAnsi="Arial" w:cs="Arial"/>
           <w:sz w:val="24"/>
           <w:szCs w:val="24"/>
-          <w:highlight w:val="cyan"/>
+          <w:highlight w:val="red"/>
         </w:rPr>
         <w:t>#</w:t>
       </w:r>
@@ -1121,7 +1121,7 @@
           <w:rFonts w:ascii="Arial" w:hAnsi="Arial" w:cs="Arial"/>
           <w:sz w:val="24"/>
           <w:szCs w:val="24"/>
-          <w:highlight w:val="cyan"/>
+          <w:highlight w:val="red"/>
         </w:rPr>
         <w:t>#</w:t>
       </w:r>
@@ -1131,7 +1131,7 @@
           <w:rFonts w:ascii="Arial" w:hAnsi="Arial" w:cs="Arial"/>
           <w:sz w:val="24"/>
           <w:szCs w:val="24"/>
-          <w:highlight w:val="cyan"/>
+          <w:highlight w:val="red"/>
         </w:rPr>
         <w:t>kualifikasi</w:t>
       </w:r>
@@ -1141,7 +1141,7 @@
           <w:rFonts w:ascii="Arial" w:hAnsi="Arial" w:cs="Arial"/>
           <w:sz w:val="24"/>
           <w:szCs w:val="24"/>
-          <w:highlight w:val="cyan"/>
+          <w:highlight w:val="red"/>
         </w:rPr>
         <w:t>#</w:t>
       </w:r>
@@ -1457,8 +1457,6 @@
           <w:szCs w:val="24"/>
         </w:rPr>
       </w:pPr>
-      <w:bookmarkStart w:id="0" w:name="_GoBack"/>
-      <w:bookmarkEnd w:id="0"/>
     </w:p>
     <w:p>
       <w:pPr>
@@ -1832,27 +1830,9 @@
           <w:rFonts w:ascii="Arial" w:hAnsi="Arial" w:cs="Arial"/>
           <w:sz w:val="24"/>
           <w:szCs w:val="24"/>
-          <w:highlight w:val="cyan"/>
-        </w:rPr>
-        <w:t>#</w:t>
-      </w:r>
-      <w:r>
-        <w:rPr>
-          <w:rFonts w:ascii="Arial" w:hAnsi="Arial" w:cs="Arial"/>
-          <w:sz w:val="24"/>
-          <w:szCs w:val="24"/>
-          <w:highlight w:val="cyan"/>
-        </w:rPr>
-        <w:t>hari</w:t>
-      </w:r>
-      <w:r>
-        <w:rPr>
-          <w:rFonts w:ascii="Arial" w:hAnsi="Arial" w:cs="Arial"/>
-          <w:sz w:val="24"/>
-          <w:szCs w:val="24"/>
-          <w:highlight w:val="cyan"/>
-        </w:rPr>
-        <w:t>pengambilan1#</w:t>
+          <w:highlight w:val="red"/>
+        </w:rPr>
+        <w:t>#haripengambilan1#</w:t>
       </w:r>
       <w:r>
         <w:rPr>
@@ -1867,27 +1847,9 @@
           <w:rFonts w:ascii="Arial" w:hAnsi="Arial" w:cs="Arial"/>
           <w:sz w:val="24"/>
           <w:szCs w:val="24"/>
-          <w:highlight w:val="cyan"/>
-        </w:rPr>
-        <w:t>#</w:t>
-      </w:r>
-      <w:r>
-        <w:rPr>
-          <w:rFonts w:ascii="Arial" w:hAnsi="Arial" w:cs="Arial"/>
-          <w:sz w:val="24"/>
-          <w:szCs w:val="24"/>
-          <w:highlight w:val="cyan"/>
-        </w:rPr>
-        <w:t>hari</w:t>
-      </w:r>
-      <w:r>
-        <w:rPr>
-          <w:rFonts w:ascii="Arial" w:hAnsi="Arial" w:cs="Arial"/>
-          <w:sz w:val="24"/>
-          <w:szCs w:val="24"/>
-          <w:highlight w:val="cyan"/>
-        </w:rPr>
-        <w:t>pengambilan2#</w:t>
+          <w:highlight w:val="red"/>
+        </w:rPr>
+        <w:t>#haripengambilan2#</w:t>
       </w:r>
     </w:p>
     <w:p>
@@ -1948,7 +1910,7 @@
           <w:rFonts w:ascii="Arial" w:hAnsi="Arial" w:cs="Arial"/>
           <w:sz w:val="24"/>
           <w:szCs w:val="24"/>
-          <w:highlight w:val="cyan"/>
+          <w:highlight w:val="red"/>
         </w:rPr>
         <w:t>#tanggalpengambilan1#</w:t>
       </w:r>
@@ -1965,7 +1927,7 @@
           <w:rFonts w:ascii="Arial" w:hAnsi="Arial" w:cs="Arial"/>
           <w:sz w:val="24"/>
           <w:szCs w:val="24"/>
-          <w:highlight w:val="cyan"/>
+          <w:highlight w:val="red"/>
         </w:rPr>
         <w:t>#tanggalpengambilan2#</w:t>
       </w:r>
@@ -2020,27 +1982,9 @@
           <w:rFonts w:ascii="Arial" w:hAnsi="Arial" w:cs="Arial"/>
           <w:sz w:val="24"/>
           <w:szCs w:val="24"/>
-          <w:highlight w:val="cyan"/>
-        </w:rPr>
-        <w:t>#</w:t>
-      </w:r>
-      <w:r>
-        <w:rPr>
-          <w:rFonts w:ascii="Arial" w:hAnsi="Arial" w:cs="Arial"/>
-          <w:sz w:val="24"/>
-          <w:szCs w:val="24"/>
-          <w:highlight w:val="cyan"/>
-        </w:rPr>
-        <w:t>waktu</w:t>
-      </w:r>
-      <w:r>
-        <w:rPr>
-          <w:rFonts w:ascii="Arial" w:hAnsi="Arial" w:cs="Arial"/>
-          <w:sz w:val="24"/>
-          <w:szCs w:val="24"/>
-          <w:highlight w:val="cyan"/>
-        </w:rPr>
-        <w:t>pengambilan1#</w:t>
+          <w:highlight w:val="red"/>
+        </w:rPr>
+        <w:t>#waktupengambilan1#</w:t>
       </w:r>
       <w:r>
         <w:rPr>
@@ -2055,27 +1999,9 @@
           <w:rFonts w:ascii="Arial" w:hAnsi="Arial" w:cs="Arial"/>
           <w:sz w:val="24"/>
           <w:szCs w:val="24"/>
-          <w:highlight w:val="cyan"/>
-        </w:rPr>
-        <w:t>#</w:t>
-      </w:r>
-      <w:r>
-        <w:rPr>
-          <w:rFonts w:ascii="Arial" w:hAnsi="Arial" w:cs="Arial"/>
-          <w:sz w:val="24"/>
-          <w:szCs w:val="24"/>
-          <w:highlight w:val="cyan"/>
-        </w:rPr>
-        <w:t>waktu</w:t>
-      </w:r>
-      <w:r>
-        <w:rPr>
-          <w:rFonts w:ascii="Arial" w:hAnsi="Arial" w:cs="Arial"/>
-          <w:sz w:val="24"/>
-          <w:szCs w:val="24"/>
-          <w:highlight w:val="cyan"/>
-        </w:rPr>
-        <w:t>pengambilan2#</w:t>
+          <w:highlight w:val="red"/>
+        </w:rPr>
+        <w:t>#waktupengambilan2#</w:t>
       </w:r>
     </w:p>
     <w:p>
@@ -3256,19 +3182,8 @@
           <w:szCs w:val="24"/>
           <w:highlight w:val="cyan"/>
         </w:rPr>
-        <w:t>/</w:t>
-      </w:r>
-      <w:proofErr w:type="spellStart"/>
-      <w:r>
-        <w:rPr>
-          <w:rFonts w:ascii="Arial" w:hAnsi="Arial" w:cs="Arial"/>
-          <w:sz w:val="24"/>
-          <w:szCs w:val="24"/>
-          <w:highlight w:val="cyan"/>
-        </w:rPr>
-        <w:t>pejabat</w:t>
-      </w:r>
-      <w:proofErr w:type="spellEnd"/>
+        <w:t>/pejabat1</w:t>
+      </w:r>
       <w:r>
         <w:rPr>
           <w:rFonts w:ascii="Arial" w:hAnsi="Arial" w:cs="Arial"/>
@@ -3662,7 +3577,7 @@
           <v:imagedata r:id="rId1" o:title=""/>
           <w10:wrap type="topAndBottom"/>
         </v:shape>
-        <o:OLEObject Type="Embed" ProgID="PBrush" ShapeID="_x0000_s2049" DrawAspect="Content" ObjectID="_1308864036" r:id="rId2"/>
+        <o:OLEObject Type="Embed" ProgID="PBrush" ShapeID="_x0000_s2049" DrawAspect="Content" ObjectID="_1308866933" r:id="rId2"/>
       </w:pict>
     </w:r>
     <w:r>

</xml_diff>